<commit_message>
solution: the agile manifesto 1
</commit_message>
<xml_diff>
--- a/agnd-c1-foundations-of-agile-workbook-9-14-20.docx
+++ b/agnd-c1-foundations-of-agile-workbook-9-14-20.docx
@@ -223,47 +223,71 @@
               </wp:anchor>
             </w:drawing>
           </mc:Choice>
-          <mc:Fallback xmlns:dgm="http://schemas.openxmlformats.org/drawingml/2006/diagram" xmlns:lc="http://schemas.openxmlformats.org/drawingml/2006/lockedCanvas" xmlns:c="http://schemas.openxmlformats.org/drawingml/2006/chart" xmlns:pic="http://schemas.openxmlformats.org/drawingml/2006/picture" xmlns:a="http://schemas.openxmlformats.org/drawingml/2006/main" xmlns:sl="http://schemas.openxmlformats.org/schemaLibrary/2006/main">
-            <w:drawing>
-              <wp:anchor allowOverlap="1" behindDoc="0" distB="0" distT="0" distL="114300" distR="114300" hidden="0" layoutInCell="1" locked="0" relativeHeight="0" simplePos="0">
-                <wp:simplePos x="0" y="0"/>
-                <wp:positionH relativeFrom="page">
-                  <wp:align>center</wp:align>
-                </wp:positionH>
-                <wp:positionV relativeFrom="page">
-                  <wp:posOffset>2858135</wp:posOffset>
-                </wp:positionV>
-                <wp:extent cx="3776345" cy="3776345"/>
-                <wp:effectExtent b="0" l="0" r="0" t="0"/>
-                <wp:wrapNone/>
-                <wp:docPr id="53" name="image3.png"/>
-                <a:graphic>
-                  <a:graphicData uri="http://schemas.openxmlformats.org/drawingml/2006/picture">
-                    <pic:pic>
-                      <pic:nvPicPr>
-                        <pic:cNvPr id="0" name="image3.png"/>
-                        <pic:cNvPicPr preferRelativeResize="0"/>
-                      </pic:nvPicPr>
-                      <pic:blipFill>
-                        <a:blip r:embed="rId9"/>
-                        <a:srcRect/>
-                        <a:stretch>
-                          <a:fillRect/>
-                        </a:stretch>
-                      </pic:blipFill>
-                      <pic:spPr>
-                        <a:xfrm>
-                          <a:off x="0" y="0"/>
-                          <a:ext cx="3776345" cy="3776345"/>
-                        </a:xfrm>
-                        <a:prstGeom prst="rect"/>
-                        <a:ln/>
-                      </pic:spPr>
-                    </pic:pic>
-                  </a:graphicData>
-                </a:graphic>
-              </wp:anchor>
-            </w:drawing>
+          <mc:Fallback>
+            <w:pict>
+              <v:group w14:anchorId="1CC84BB4" id="Group 53" o:spid="_x0000_s1026" style="position:absolute;margin-left:0;margin-top:225.05pt;width:297.35pt;height:297.35pt;z-index:251658240;mso-position-horizontal:center;mso-position-horizontal-relative:page;mso-position-vertical-relative:page" coordorigin="34578,18918" coordsize="37763,37763" o:gfxdata="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">
+                <v:group id="Group 1" o:spid="_x0000_s1027" style="position:absolute;left:34578;top:18918;width:37763;height:37763" coordorigin="34578,18918" coordsize="37763,37763" o:gfxdata="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">
+                  <v:rect id="Rectangle 2" o:spid="_x0000_s1028" style="position:absolute;left:34578;top:18918;width:37763;height:37763;visibility:visible;mso-wrap-style:square;v-text-anchor:middle" o:gfxdata="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" filled="f" stroked="f">
+                    <v:textbox inset="2.53958mm,2.53958mm,2.53958mm,2.53958mm">
+                      <w:txbxContent>
+                        <w:p>
+                          <w:pPr>
+                            <w:textDirection w:val="btLr"/>
+                          </w:pPr>
+                        </w:p>
+                      </w:txbxContent>
+                    </v:textbox>
+                  </v:rect>
+                  <v:group id="Group 3" o:spid="_x0000_s1029" style="position:absolute;left:34578;top:18918;width:37763;height:37763" coordsize="37761,37761" o:gfxdata="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">
+                    <v:rect id="Rectangle 4" o:spid="_x0000_s1030" style="position:absolute;width:37761;height:37761;visibility:visible;mso-wrap-style:square;v-text-anchor:middle" o:gfxdata="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" filled="f" stroked="f">
+                      <v:textbox inset="2.53958mm,2.53958mm,2.53958mm,2.53958mm">
+                        <w:txbxContent>
+                          <w:p>
+                            <w:pPr>
+                              <w:textDirection w:val="btLr"/>
+                            </w:pPr>
+                          </w:p>
+                        </w:txbxContent>
+                      </v:textbox>
+                    </v:rect>
+                    <v:oval id="Oval 5" o:spid="_x0000_s1031" style="position:absolute;width:37761;height:37761;visibility:visible;mso-wrap-style:square;v-text-anchor:middle" o:gfxdata="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" fillcolor="white [3201]" stroked="f">
+                      <v:textbox inset="2.53958mm,2.53958mm,2.53958mm,2.53958mm">
+                        <w:txbxContent>
+                          <w:p>
+                            <w:pPr>
+                              <w:textDirection w:val="btLr"/>
+                            </w:pPr>
+                          </w:p>
+                        </w:txbxContent>
+                      </v:textbox>
+                    </v:oval>
+                    <v:shapetype id="_x0000_t75" coordsize="21600,21600" o:spt="75" o:preferrelative="t" path="m@4@5l@4@11@9@11@9@5xe" filled="f" stroked="f">
+                      <v:stroke joinstyle="miter"/>
+                      <v:formulas>
+                        <v:f eqn="if lineDrawn pixelLineWidth 0"/>
+                        <v:f eqn="sum @0 1 0"/>
+                        <v:f eqn="sum 0 0 @1"/>
+                        <v:f eqn="prod @2 1 2"/>
+                        <v:f eqn="prod @3 21600 pixelWidth"/>
+                        <v:f eqn="prod @3 21600 pixelHeight"/>
+                        <v:f eqn="sum @0 0 1"/>
+                        <v:f eqn="prod @6 1 2"/>
+                        <v:f eqn="prod @7 21600 pixelWidth"/>
+                        <v:f eqn="sum @8 21600 0"/>
+                        <v:f eqn="prod @7 21600 pixelHeight"/>
+                        <v:f eqn="sum @10 21600 0"/>
+                      </v:formulas>
+                      <v:path o:extrusionok="f" gradientshapeok="t" o:connecttype="rect"/>
+                      <o:lock v:ext="edit" aspectratio="t"/>
+                    </v:shapetype>
+                    <v:shape id="Shape 7" o:spid="_x0000_s1032" type="#_x0000_t75" style="position:absolute;left:3048;top:3556;width:32340;height:32353;visibility:visible;mso-wrap-style:square" o:preferrelative="f" o:gfxdata="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">
+                      <v:imagedata r:id="rId9" o:title="" croptop="-2f" cropbottom="2f" cropleft="-6174f" cropright="-6904f"/>
+                    </v:shape>
+                  </v:group>
+                </v:group>
+                <w10:wrap anchorx="page" anchory="page"/>
+              </v:group>
+            </w:pict>
           </mc:Fallback>
         </mc:AlternateContent>
       </w:r>
@@ -1584,7 +1608,7 @@
           <w:color w:val="4F4F4F"/>
         </w:rPr>
         <mc:AlternateContent>
-          <mc:Choice Requires="wpg">
+          <mc:Choice Requires="wps">
             <w:drawing>
               <wp:anchor distT="0" distB="0" distL="114300" distR="114300" simplePos="0" relativeHeight="251661312" behindDoc="0" locked="0" layoutInCell="1" hidden="0" allowOverlap="1" wp14:anchorId="01251350" wp14:editId="06628868">
                 <wp:simplePos x="0" y="0"/>
@@ -1636,47 +1660,21 @@
               </wp:anchor>
             </w:drawing>
           </mc:Choice>
-          <mc:Fallback xmlns:dgm="http://schemas.openxmlformats.org/drawingml/2006/diagram" xmlns:lc="http://schemas.openxmlformats.org/drawingml/2006/lockedCanvas" xmlns:c="http://schemas.openxmlformats.org/drawingml/2006/chart" xmlns:pic="http://schemas.openxmlformats.org/drawingml/2006/picture" xmlns:a="http://schemas.openxmlformats.org/drawingml/2006/main" xmlns:sl="http://schemas.openxmlformats.org/schemaLibrary/2006/main">
-            <w:drawing>
-              <wp:anchor allowOverlap="1" behindDoc="0" distB="0" distT="0" distL="114300" distR="114300" hidden="0" layoutInCell="1" locked="0" relativeHeight="0" simplePos="0">
-                <wp:simplePos x="0" y="0"/>
-                <wp:positionH relativeFrom="page">
-                  <wp:align>center</wp:align>
-                </wp:positionH>
-                <wp:positionV relativeFrom="page">
-                  <wp:align>center</wp:align>
-                </wp:positionV>
-                <wp:extent cx="1555242" cy="174498"/>
-                <wp:effectExtent b="0" l="0" r="0" t="0"/>
-                <wp:wrapNone/>
-                <wp:docPr id="56" name="image6.png"/>
-                <a:graphic>
-                  <a:graphicData uri="http://schemas.openxmlformats.org/drawingml/2006/picture">
-                    <pic:pic>
-                      <pic:nvPicPr>
-                        <pic:cNvPr id="0" name="image6.png"/>
-                        <pic:cNvPicPr preferRelativeResize="0"/>
-                      </pic:nvPicPr>
-                      <pic:blipFill>
-                        <a:blip r:embed="rId12"/>
-                        <a:srcRect/>
-                        <a:stretch>
-                          <a:fillRect/>
-                        </a:stretch>
-                      </pic:blipFill>
-                      <pic:spPr>
-                        <a:xfrm>
-                          <a:off x="0" y="0"/>
-                          <a:ext cx="1555242" cy="174498"/>
-                        </a:xfrm>
-                        <a:prstGeom prst="rect"/>
-                        <a:ln/>
-                      </pic:spPr>
-                    </pic:pic>
-                  </a:graphicData>
-                </a:graphic>
-              </wp:anchor>
-            </w:drawing>
+          <mc:Fallback>
+            <w:pict>
+              <v:rect w14:anchorId="01251350" id="Rectangle 56" o:spid="_x0000_s1033" style="position:absolute;left:0;text-align:left;margin-left:0;margin-top:0;width:122.45pt;height:13.75pt;z-index:251661312;visibility:visible;mso-wrap-style:square;mso-wrap-distance-left:9pt;mso-wrap-distance-top:0;mso-wrap-distance-right:9pt;mso-wrap-distance-bottom:0;mso-position-horizontal:center;mso-position-horizontal-relative:page;mso-position-vertical:center;mso-position-vertical-relative:page;v-text-anchor:middle" o:gfxdata="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" fillcolor="#02b3e4" stroked="f">
+                <v:textbox inset="2.53958mm,2.53958mm,2.53958mm,2.53958mm">
+                  <w:txbxContent>
+                    <w:p>
+                      <w:pPr>
+                        <w:textDirection w:val="btLr"/>
+                      </w:pPr>
+                    </w:p>
+                  </w:txbxContent>
+                </v:textbox>
+                <w10:wrap anchorx="page" anchory="page"/>
+              </v:rect>
+            </w:pict>
           </mc:Fallback>
         </mc:AlternateContent>
       </w:r>
@@ -1888,9 +1886,6 @@
           </w:tcPr>
           <w:p>
             <w:r>
-              <w:t> </w:t>
-            </w:r>
-            <w:r>
               <w:rPr>
                 <w:b/>
                 <w:bCs/>
@@ -2324,6 +2319,9 @@
             <w:r>
               <w:t> </w:t>
             </w:r>
+            <w:r>
+              <w:t> Responding to change over following a plan.</w:t>
+            </w:r>
           </w:p>
         </w:tc>
         <w:tc>
@@ -2345,7 +2343,33 @@
           </w:tcPr>
           <w:p>
             <w:r>
-              <w:t> </w:t>
+              <w:rPr>
+                <w:b/>
+                <w:bCs/>
+              </w:rPr>
+              <w:t>Evidence:</w:t>
+            </w:r>
+            <w:r>
+              <w:t xml:space="preserve"> </w:t>
+            </w:r>
+            <w:r>
+              <w:t xml:space="preserve">Despite following strict government processes, the project developed the website without effective planning or oversight. </w:t>
+            </w:r>
+          </w:p>
+          <w:p/>
+          <w:p>
+            <w:r>
+              <w:rPr>
+                <w:b/>
+                <w:bCs/>
+              </w:rPr>
+              <w:t>Results:</w:t>
+            </w:r>
+            <w:r>
+              <w:t xml:space="preserve"> </w:t>
+            </w:r>
+            <w:r>
+              <w:t>This resulted in significant delays. More agencies were supposed to have input on the development of the website, but the project team did not have a structured approach to obtaining their input.</w:t>
             </w:r>
           </w:p>
         </w:tc>
@@ -2376,6 +2400,9 @@
             <w:r>
               <w:t> </w:t>
             </w:r>
+            <w:r>
+              <w:t>Customer collaboration over contract negotiations</w:t>
+            </w:r>
           </w:p>
         </w:tc>
         <w:tc>
@@ -2398,6 +2425,35 @@
           <w:p>
             <w:r>
               <w:t> </w:t>
+            </w:r>
+            <w:r>
+              <w:rPr>
+                <w:b/>
+                <w:bCs/>
+              </w:rPr>
+              <w:t>Evidence:</w:t>
+            </w:r>
+            <w:r>
+              <w:t xml:space="preserve"> </w:t>
+            </w:r>
+            <w:r>
+              <w:t xml:space="preserve">Majority of the eligibility requirements were never approved by SocialKare project sponsors and supporting systems integration testing was patchy. </w:t>
+            </w:r>
+          </w:p>
+          <w:p/>
+          <w:p>
+            <w:r>
+              <w:rPr>
+                <w:b/>
+                <w:bCs/>
+              </w:rPr>
+              <w:t>Results:</w:t>
+            </w:r>
+            <w:r>
+              <w:t xml:space="preserve"> </w:t>
+            </w:r>
+            <w:r>
+              <w:t>Two months before the scheduled launch, integration tests on the website had not been completed. End-to-end testing, left as the last phase, was never completed before the website launched.</w:t>
             </w:r>
           </w:p>
         </w:tc>
@@ -2586,10 +2642,47 @@
             </w:tcMar>
           </w:tcPr>
           <w:p>
-            <w:r>
-              <w:t> </w:t>
-            </w:r>
-          </w:p>
+            <w:pPr>
+              <w:pStyle w:val="css-cvpopp"/>
+              <w:pBdr>
+                <w:top w:val="single" w:sz="2" w:space="0" w:color="auto"/>
+                <w:left w:val="single" w:sz="2" w:space="0" w:color="auto"/>
+                <w:bottom w:val="single" w:sz="2" w:space="0" w:color="auto"/>
+                <w:right w:val="single" w:sz="2" w:space="0" w:color="auto"/>
+              </w:pBdr>
+              <w:shd w:val="clear" w:color="auto" w:fill="FFFFFF"/>
+              <w:rPr>
+                <w:rFonts w:ascii="Open Sans" w:hAnsi="Open Sans" w:cs="Open Sans"/>
+                <w:color w:val="0B0B0B"/>
+                <w:sz w:val="27"/>
+                <w:szCs w:val="27"/>
+                <w:lang w:val="en-US"/>
+              </w:rPr>
+            </w:pPr>
+            <w:r>
+              <w:rPr>
+                <w:rStyle w:val="afff4"/>
+                <w:rFonts w:ascii="Open Sans" w:hAnsi="Open Sans" w:cs="Open Sans"/>
+                <w:color w:val="0B0B0B"/>
+                <w:sz w:val="27"/>
+                <w:szCs w:val="27"/>
+                <w:bdr w:val="single" w:sz="2" w:space="0" w:color="auto" w:frame="1"/>
+                <w:lang w:val="en-US"/>
+              </w:rPr>
+              <w:t>Business people and developers must work together daily throughout the project</w:t>
+            </w:r>
+            <w:r>
+              <w:rPr>
+                <w:rFonts w:ascii="Open Sans" w:hAnsi="Open Sans" w:cs="Open Sans"/>
+                <w:color w:val="0B0B0B"/>
+                <w:sz w:val="27"/>
+                <w:szCs w:val="27"/>
+                <w:lang w:val="en-US"/>
+              </w:rPr>
+              <w:t>. The Product Owner and the Agile Team adopt practices that ensure inclusive and joint practices.</w:t>
+            </w:r>
+          </w:p>
+          <w:p/>
         </w:tc>
         <w:tc>
           <w:tcPr>
@@ -2610,7 +2703,33 @@
           </w:tcPr>
           <w:p>
             <w:r>
-              <w:t> </w:t>
+              <w:rPr>
+                <w:b/>
+                <w:bCs/>
+              </w:rPr>
+              <w:t>Evidence:</w:t>
+            </w:r>
+            <w:r>
+              <w:t xml:space="preserve"> </w:t>
+            </w:r>
+            <w:r>
+              <w:t xml:space="preserve">The project team did not actively engage those business users who best understood the needs of the end users. </w:t>
+            </w:r>
+          </w:p>
+          <w:p/>
+          <w:p>
+            <w:r>
+              <w:rPr>
+                <w:b/>
+                <w:bCs/>
+              </w:rPr>
+              <w:t>Result:</w:t>
+            </w:r>
+            <w:r>
+              <w:t xml:space="preserve"> </w:t>
+            </w:r>
+            <w:r>
+              <w:t>The project team did not have a formal structure in place to ensure that everyone involved had a shared understanding of all the requirements.</w:t>
             </w:r>
           </w:p>
         </w:tc>
@@ -2638,10 +2757,47 @@
             </w:tcMar>
           </w:tcPr>
           <w:p>
-            <w:r>
-              <w:t> </w:t>
-            </w:r>
-          </w:p>
+            <w:pPr>
+              <w:pStyle w:val="css-cvpopp"/>
+              <w:pBdr>
+                <w:top w:val="single" w:sz="2" w:space="0" w:color="auto"/>
+                <w:left w:val="single" w:sz="2" w:space="0" w:color="auto"/>
+                <w:bottom w:val="single" w:sz="2" w:space="0" w:color="auto"/>
+                <w:right w:val="single" w:sz="2" w:space="0" w:color="auto"/>
+              </w:pBdr>
+              <w:shd w:val="clear" w:color="auto" w:fill="FFFFFF"/>
+              <w:rPr>
+                <w:rFonts w:ascii="Open Sans" w:hAnsi="Open Sans" w:cs="Open Sans"/>
+                <w:color w:val="0B0B0B"/>
+                <w:sz w:val="27"/>
+                <w:szCs w:val="27"/>
+                <w:lang w:val="en-US"/>
+              </w:rPr>
+            </w:pPr>
+            <w:r>
+              <w:rPr>
+                <w:rStyle w:val="afff4"/>
+                <w:rFonts w:ascii="Open Sans" w:hAnsi="Open Sans" w:cs="Open Sans"/>
+                <w:color w:val="0B0B0B"/>
+                <w:sz w:val="27"/>
+                <w:szCs w:val="27"/>
+                <w:bdr w:val="single" w:sz="2" w:space="0" w:color="auto" w:frame="1"/>
+                <w:lang w:val="en-US"/>
+              </w:rPr>
+              <w:t>Our highest priority is to satisfy the customer through early and continuous delivery of valuable software</w:t>
+            </w:r>
+            <w:r>
+              <w:rPr>
+                <w:rFonts w:ascii="Open Sans" w:hAnsi="Open Sans" w:cs="Open Sans"/>
+                <w:color w:val="0B0B0B"/>
+                <w:sz w:val="27"/>
+                <w:szCs w:val="27"/>
+                <w:lang w:val="en-US"/>
+              </w:rPr>
+              <w:t>. The goal of product development is the development of successful products.</w:t>
+            </w:r>
+          </w:p>
+          <w:p/>
         </w:tc>
         <w:tc>
           <w:tcPr>
@@ -2662,7 +2818,33 @@
           </w:tcPr>
           <w:p>
             <w:r>
-              <w:t> </w:t>
+              <w:rPr>
+                <w:b/>
+                <w:bCs/>
+              </w:rPr>
+              <w:t>Evidence:</w:t>
+            </w:r>
+            <w:r>
+              <w:t xml:space="preserve"> </w:t>
+            </w:r>
+            <w:r>
+              <w:t>Major coding errors and insufficient capacity for scaling.</w:t>
+            </w:r>
+          </w:p>
+          <w:p/>
+          <w:p>
+            <w:r>
+              <w:rPr>
+                <w:b/>
+                <w:bCs/>
+              </w:rPr>
+              <w:t>Result:</w:t>
+            </w:r>
+            <w:r>
+              <w:t xml:space="preserve"> </w:t>
+            </w:r>
+            <w:r>
+              <w:t>The website was launched with insufficient visitor capacity, leading to further end user frustration. This was captured in the lessons learned session conducted after going to production. There were no Retrospectives and interim lessons learned sessions while the project was underway.</w:t>
             </w:r>
           </w:p>
         </w:tc>
@@ -3553,7 +3735,7 @@
           <w:color w:val="4F4F4F"/>
         </w:rPr>
         <mc:AlternateContent>
-          <mc:Choice Requires="wpg">
+          <mc:Choice Requires="wps">
             <w:drawing>
               <wp:anchor distT="0" distB="0" distL="114300" distR="114300" simplePos="0" relativeHeight="251662336" behindDoc="0" locked="0" layoutInCell="1" hidden="0" allowOverlap="1" wp14:anchorId="0D17B4EF" wp14:editId="6184E7CE">
                 <wp:simplePos x="0" y="0"/>
@@ -3605,47 +3787,21 @@
               </wp:anchor>
             </w:drawing>
           </mc:Choice>
-          <mc:Fallback xmlns:dgm="http://schemas.openxmlformats.org/drawingml/2006/diagram" xmlns:lc="http://schemas.openxmlformats.org/drawingml/2006/lockedCanvas" xmlns:c="http://schemas.openxmlformats.org/drawingml/2006/chart" xmlns:pic="http://schemas.openxmlformats.org/drawingml/2006/picture" xmlns:a="http://schemas.openxmlformats.org/drawingml/2006/main" xmlns:sl="http://schemas.openxmlformats.org/schemaLibrary/2006/main">
-            <w:drawing>
-              <wp:anchor allowOverlap="1" behindDoc="0" distB="0" distT="0" distL="114300" distR="114300" hidden="0" layoutInCell="1" locked="0" relativeHeight="0" simplePos="0">
-                <wp:simplePos x="0" y="0"/>
-                <wp:positionH relativeFrom="page">
-                  <wp:align>center</wp:align>
-                </wp:positionH>
-                <wp:positionV relativeFrom="page">
-                  <wp:align>center</wp:align>
-                </wp:positionV>
-                <wp:extent cx="1555242" cy="174498"/>
-                <wp:effectExtent b="0" l="0" r="0" t="0"/>
-                <wp:wrapNone/>
-                <wp:docPr id="54" name="image4.png"/>
-                <a:graphic>
-                  <a:graphicData uri="http://schemas.openxmlformats.org/drawingml/2006/picture">
-                    <pic:pic>
-                      <pic:nvPicPr>
-                        <pic:cNvPr id="0" name="image4.png"/>
-                        <pic:cNvPicPr preferRelativeResize="0"/>
-                      </pic:nvPicPr>
-                      <pic:blipFill>
-                        <a:blip r:embed="rId13"/>
-                        <a:srcRect/>
-                        <a:stretch>
-                          <a:fillRect/>
-                        </a:stretch>
-                      </pic:blipFill>
-                      <pic:spPr>
-                        <a:xfrm>
-                          <a:off x="0" y="0"/>
-                          <a:ext cx="1555242" cy="174498"/>
-                        </a:xfrm>
-                        <a:prstGeom prst="rect"/>
-                        <a:ln/>
-                      </pic:spPr>
-                    </pic:pic>
-                  </a:graphicData>
-                </a:graphic>
-              </wp:anchor>
-            </w:drawing>
+          <mc:Fallback>
+            <w:pict>
+              <v:rect w14:anchorId="0D17B4EF" id="Rectangle 54" o:spid="_x0000_s1034" style="position:absolute;left:0;text-align:left;margin-left:0;margin-top:0;width:122.45pt;height:13.75pt;z-index:251662336;visibility:visible;mso-wrap-style:square;mso-wrap-distance-left:9pt;mso-wrap-distance-top:0;mso-wrap-distance-right:9pt;mso-wrap-distance-bottom:0;mso-position-horizontal:center;mso-position-horizontal-relative:page;mso-position-vertical:center;mso-position-vertical-relative:page;v-text-anchor:middle" o:gfxdata="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" fillcolor="#02b3e4" stroked="f">
+                <v:textbox inset="2.53958mm,2.53958mm,2.53958mm,2.53958mm">
+                  <w:txbxContent>
+                    <w:p>
+                      <w:pPr>
+                        <w:textDirection w:val="btLr"/>
+                      </w:pPr>
+                    </w:p>
+                  </w:txbxContent>
+                </v:textbox>
+                <w10:wrap anchorx="page" anchory="page"/>
+              </v:rect>
+            </w:pict>
           </mc:Fallback>
         </mc:AlternateContent>
       </w:r>
@@ -5631,7 +5787,7 @@
           <w:color w:val="4F4F4F"/>
         </w:rPr>
         <mc:AlternateContent>
-          <mc:Choice Requires="wpg">
+          <mc:Choice Requires="wps">
             <w:drawing>
               <wp:anchor distT="0" distB="0" distL="114300" distR="114300" simplePos="0" relativeHeight="251663360" behindDoc="0" locked="0" layoutInCell="1" hidden="0" allowOverlap="1" wp14:anchorId="42BDC67F" wp14:editId="0574E170">
                 <wp:simplePos x="0" y="0"/>
@@ -5683,47 +5839,21 @@
               </wp:anchor>
             </w:drawing>
           </mc:Choice>
-          <mc:Fallback xmlns:dgm="http://schemas.openxmlformats.org/drawingml/2006/diagram" xmlns:lc="http://schemas.openxmlformats.org/drawingml/2006/lockedCanvas" xmlns:c="http://schemas.openxmlformats.org/drawingml/2006/chart" xmlns:pic="http://schemas.openxmlformats.org/drawingml/2006/picture" xmlns:a="http://schemas.openxmlformats.org/drawingml/2006/main" xmlns:sl="http://schemas.openxmlformats.org/schemaLibrary/2006/main">
-            <w:drawing>
-              <wp:anchor allowOverlap="1" behindDoc="0" distB="0" distT="0" distL="114300" distR="114300" hidden="0" layoutInCell="1" locked="0" relativeHeight="0" simplePos="0">
-                <wp:simplePos x="0" y="0"/>
-                <wp:positionH relativeFrom="page">
-                  <wp:align>center</wp:align>
-                </wp:positionH>
-                <wp:positionV relativeFrom="page">
-                  <wp:align>center</wp:align>
-                </wp:positionV>
-                <wp:extent cx="1555242" cy="174498"/>
-                <wp:effectExtent b="0" l="0" r="0" t="0"/>
-                <wp:wrapNone/>
-                <wp:docPr id="55" name="image5.png"/>
-                <a:graphic>
-                  <a:graphicData uri="http://schemas.openxmlformats.org/drawingml/2006/picture">
-                    <pic:pic>
-                      <pic:nvPicPr>
-                        <pic:cNvPr id="0" name="image5.png"/>
-                        <pic:cNvPicPr preferRelativeResize="0"/>
-                      </pic:nvPicPr>
-                      <pic:blipFill>
-                        <a:blip r:embed="rId14"/>
-                        <a:srcRect/>
-                        <a:stretch>
-                          <a:fillRect/>
-                        </a:stretch>
-                      </pic:blipFill>
-                      <pic:spPr>
-                        <a:xfrm>
-                          <a:off x="0" y="0"/>
-                          <a:ext cx="1555242" cy="174498"/>
-                        </a:xfrm>
-                        <a:prstGeom prst="rect"/>
-                        <a:ln/>
-                      </pic:spPr>
-                    </pic:pic>
-                  </a:graphicData>
-                </a:graphic>
-              </wp:anchor>
-            </w:drawing>
+          <mc:Fallback>
+            <w:pict>
+              <v:rect w14:anchorId="42BDC67F" id="Rectangle 55" o:spid="_x0000_s1035" style="position:absolute;left:0;text-align:left;margin-left:0;margin-top:0;width:122.45pt;height:13.75pt;z-index:251663360;visibility:visible;mso-wrap-style:square;mso-wrap-distance-left:9pt;mso-wrap-distance-top:0;mso-wrap-distance-right:9pt;mso-wrap-distance-bottom:0;mso-position-horizontal:center;mso-position-horizontal-relative:page;mso-position-vertical:center;mso-position-vertical-relative:page;v-text-anchor:middle" o:gfxdata="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" fillcolor="#02b3e4" stroked="f">
+                <v:textbox inset="2.53958mm,2.53958mm,2.53958mm,2.53958mm">
+                  <w:txbxContent>
+                    <w:p>
+                      <w:pPr>
+                        <w:textDirection w:val="btLr"/>
+                      </w:pPr>
+                    </w:p>
+                  </w:txbxContent>
+                </v:textbox>
+                <w10:wrap anchorx="page" anchory="page"/>
+              </v:rect>
+            </w:pict>
           </mc:Fallback>
         </mc:AlternateContent>
       </w:r>
@@ -9779,12 +9909,12 @@
     </w:tbl>
     <w:p/>
     <w:sectPr>
-      <w:headerReference w:type="even" r:id="rId15"/>
-      <w:headerReference w:type="default" r:id="rId16"/>
-      <w:footerReference w:type="even" r:id="rId17"/>
-      <w:footerReference w:type="default" r:id="rId18"/>
-      <w:headerReference w:type="first" r:id="rId19"/>
-      <w:footerReference w:type="first" r:id="rId20"/>
+      <w:headerReference w:type="even" r:id="rId12"/>
+      <w:headerReference w:type="default" r:id="rId13"/>
+      <w:footerReference w:type="even" r:id="rId14"/>
+      <w:footerReference w:type="default" r:id="rId15"/>
+      <w:headerReference w:type="first" r:id="rId16"/>
+      <w:footerReference w:type="first" r:id="rId17"/>
       <w:pgSz w:w="15840" w:h="12240"/>
       <w:pgMar w:top="1080" w:right="1440" w:bottom="1080" w:left="1440" w:header="720" w:footer="0" w:gutter="0"/>
       <w:pgNumType w:start="1"/>
@@ -10466,6 +10596,119 @@
       </w:rPr>
     </w:lvl>
   </w:abstractNum>
+  <w:abstractNum w:abstractNumId="4" w15:restartNumberingAfterBreak="0">
+    <w:nsid w:val="79225D59"/>
+    <w:multiLevelType w:val="multilevel"/>
+    <w:tmpl w:val="C3869116"/>
+    <w:lvl w:ilvl="0">
+      <w:start w:val="1"/>
+      <w:numFmt w:val="decimal"/>
+      <w:lvlText w:val="%1."/>
+      <w:lvlJc w:val="left"/>
+      <w:pPr>
+        <w:tabs>
+          <w:tab w:val="num" w:pos="720"/>
+        </w:tabs>
+        <w:ind w:left="720" w:hanging="360"/>
+      </w:pPr>
+    </w:lvl>
+    <w:lvl w:ilvl="1" w:tentative="1">
+      <w:start w:val="1"/>
+      <w:numFmt w:val="decimal"/>
+      <w:lvlText w:val="%2."/>
+      <w:lvlJc w:val="left"/>
+      <w:pPr>
+        <w:tabs>
+          <w:tab w:val="num" w:pos="1440"/>
+        </w:tabs>
+        <w:ind w:left="1440" w:hanging="360"/>
+      </w:pPr>
+    </w:lvl>
+    <w:lvl w:ilvl="2" w:tentative="1">
+      <w:start w:val="1"/>
+      <w:numFmt w:val="decimal"/>
+      <w:lvlText w:val="%3."/>
+      <w:lvlJc w:val="left"/>
+      <w:pPr>
+        <w:tabs>
+          <w:tab w:val="num" w:pos="2160"/>
+        </w:tabs>
+        <w:ind w:left="2160" w:hanging="360"/>
+      </w:pPr>
+    </w:lvl>
+    <w:lvl w:ilvl="3" w:tentative="1">
+      <w:start w:val="1"/>
+      <w:numFmt w:val="decimal"/>
+      <w:lvlText w:val="%4."/>
+      <w:lvlJc w:val="left"/>
+      <w:pPr>
+        <w:tabs>
+          <w:tab w:val="num" w:pos="2880"/>
+        </w:tabs>
+        <w:ind w:left="2880" w:hanging="360"/>
+      </w:pPr>
+    </w:lvl>
+    <w:lvl w:ilvl="4" w:tentative="1">
+      <w:start w:val="1"/>
+      <w:numFmt w:val="decimal"/>
+      <w:lvlText w:val="%5."/>
+      <w:lvlJc w:val="left"/>
+      <w:pPr>
+        <w:tabs>
+          <w:tab w:val="num" w:pos="3600"/>
+        </w:tabs>
+        <w:ind w:left="3600" w:hanging="360"/>
+      </w:pPr>
+    </w:lvl>
+    <w:lvl w:ilvl="5" w:tentative="1">
+      <w:start w:val="1"/>
+      <w:numFmt w:val="decimal"/>
+      <w:lvlText w:val="%6."/>
+      <w:lvlJc w:val="left"/>
+      <w:pPr>
+        <w:tabs>
+          <w:tab w:val="num" w:pos="4320"/>
+        </w:tabs>
+        <w:ind w:left="4320" w:hanging="360"/>
+      </w:pPr>
+    </w:lvl>
+    <w:lvl w:ilvl="6" w:tentative="1">
+      <w:start w:val="1"/>
+      <w:numFmt w:val="decimal"/>
+      <w:lvlText w:val="%7."/>
+      <w:lvlJc w:val="left"/>
+      <w:pPr>
+        <w:tabs>
+          <w:tab w:val="num" w:pos="5040"/>
+        </w:tabs>
+        <w:ind w:left="5040" w:hanging="360"/>
+      </w:pPr>
+    </w:lvl>
+    <w:lvl w:ilvl="7" w:tentative="1">
+      <w:start w:val="1"/>
+      <w:numFmt w:val="decimal"/>
+      <w:lvlText w:val="%8."/>
+      <w:lvlJc w:val="left"/>
+      <w:pPr>
+        <w:tabs>
+          <w:tab w:val="num" w:pos="5760"/>
+        </w:tabs>
+        <w:ind w:left="5760" w:hanging="360"/>
+      </w:pPr>
+    </w:lvl>
+    <w:lvl w:ilvl="8" w:tentative="1">
+      <w:start w:val="1"/>
+      <w:numFmt w:val="decimal"/>
+      <w:lvlText w:val="%9."/>
+      <w:lvlJc w:val="left"/>
+      <w:pPr>
+        <w:tabs>
+          <w:tab w:val="num" w:pos="6480"/>
+        </w:tabs>
+        <w:ind w:left="6480" w:hanging="360"/>
+      </w:pPr>
+    </w:lvl>
+  </w:abstractNum>
   <w:num w:numId="1" w16cid:durableId="1964145705">
     <w:abstractNumId w:val="2"/>
   </w:num>
@@ -10477,6 +10720,9 @@
   </w:num>
   <w:num w:numId="4" w16cid:durableId="1456174422">
     <w:abstractNumId w:val="1"/>
+  </w:num>
+  <w:num w:numId="5" w16cid:durableId="781269410">
+    <w:abstractNumId w:val="4"/>
   </w:num>
 </w:numbering>
 </file>
@@ -11653,6 +11899,28 @@
       </w:tblCellMar>
     </w:tblPr>
   </w:style>
+  <w:style w:type="paragraph" w:customStyle="1" w:styleId="css-cvpopp">
+    <w:name w:val="css-cvpopp"/>
+    <w:basedOn w:val="a"/>
+    <w:rsid w:val="00170853"/>
+    <w:pPr>
+      <w:spacing w:before="100" w:beforeAutospacing="1" w:after="100" w:afterAutospacing="1"/>
+    </w:pPr>
+    <w:rPr>
+      <w:lang w:val="ru-RU" w:eastAsia="ru-RU"/>
+    </w:rPr>
+  </w:style>
+  <w:style w:type="character" w:styleId="afff4">
+    <w:name w:val="Strong"/>
+    <w:basedOn w:val="a0"/>
+    <w:uiPriority w:val="22"/>
+    <w:qFormat/>
+    <w:rsid w:val="00170853"/>
+    <w:rPr>
+      <w:b/>
+      <w:bCs/>
+    </w:rPr>
+  </w:style>
 </w:styles>
 </file>
 

</xml_diff>

<commit_message>
15. Solution: Agile vs. Waterfall
</commit_message>
<xml_diff>
--- a/agnd-c1-foundations-of-agile-workbook-9-14-20.docx
+++ b/agnd-c1-foundations-of-agile-workbook-9-14-20.docx
@@ -666,7 +666,23 @@
           <w:rFonts w:ascii="Arial" w:eastAsia="Arial" w:hAnsi="Arial" w:cs="Arial"/>
           <w:color w:val="595959"/>
         </w:rPr>
-        <w:t>Set Up The Scrum Framework</w:t>
+        <w:t xml:space="preserve">Set Up </w:t>
+      </w:r>
+      <w:proofErr w:type="gramStart"/>
+      <w:r>
+        <w:rPr>
+          <w:rFonts w:ascii="Arial" w:eastAsia="Arial" w:hAnsi="Arial" w:cs="Arial"/>
+          <w:color w:val="595959"/>
+        </w:rPr>
+        <w:t>The</w:t>
+      </w:r>
+      <w:proofErr w:type="gramEnd"/>
+      <w:r>
+        <w:rPr>
+          <w:rFonts w:ascii="Arial" w:eastAsia="Arial" w:hAnsi="Arial" w:cs="Arial"/>
+          <w:color w:val="595959"/>
+        </w:rPr>
+        <w:t xml:space="preserve"> Scrum Framework</w:t>
       </w:r>
     </w:p>
     <w:p>
@@ -746,7 +762,23 @@
           <w:rFonts w:ascii="Arial" w:eastAsia="Arial" w:hAnsi="Arial" w:cs="Arial"/>
           <w:color w:val="4F4F4F"/>
         </w:rPr>
-        <w:t>SocialKare.gov was launched to allow citizens of Nunamerica to enroll in Social Services provided by the government as a result of a devastating pandemic. Unfortunately, the launch of SocialKare.gov was seen as a disaster from all project management metrics, as well as by its key stakeholders’ low satisfaction ratings.</w:t>
+        <w:t xml:space="preserve">SocialKare.gov was launched to allow citizens of </w:t>
+      </w:r>
+      <w:proofErr w:type="spellStart"/>
+      <w:r>
+        <w:rPr>
+          <w:rFonts w:ascii="Arial" w:eastAsia="Arial" w:hAnsi="Arial" w:cs="Arial"/>
+          <w:color w:val="4F4F4F"/>
+        </w:rPr>
+        <w:t>Nunamerica</w:t>
+      </w:r>
+      <w:proofErr w:type="spellEnd"/>
+      <w:r>
+        <w:rPr>
+          <w:rFonts w:ascii="Arial" w:eastAsia="Arial" w:hAnsi="Arial" w:cs="Arial"/>
+          <w:color w:val="4F4F4F"/>
+        </w:rPr>
+        <w:t xml:space="preserve"> to enroll in Social Services provided by the government as a result of a devastating pandemic. Unfortunately, the launch of SocialKare.gov was seen as a disaster from all project management metrics, as well as by its key stakeholders’ low satisfaction ratings.</w:t>
       </w:r>
     </w:p>
     <w:p>
@@ -1040,7 +1072,23 @@
           <w:rFonts w:ascii="Arial" w:eastAsia="Arial" w:hAnsi="Arial" w:cs="Arial"/>
           <w:color w:val="4F4F4F"/>
         </w:rPr>
-        <w:t>The website launched across all States on the same day. With zero prior experience for citizens who had never used such a website for their important Social Services needs, there was tremendous confusion during the first few days. The system got overwhelmed with users and a multitude of performance issues were reported immediately.</w:t>
+        <w:t xml:space="preserve">The website launched across all States on the same day. With zero prior experience for citizens who had never used such a website for their important Social </w:t>
+      </w:r>
+      <w:proofErr w:type="spellStart"/>
+      <w:r>
+        <w:rPr>
+          <w:rFonts w:ascii="Arial" w:eastAsia="Arial" w:hAnsi="Arial" w:cs="Arial"/>
+          <w:color w:val="4F4F4F"/>
+        </w:rPr>
+        <w:t>Services</w:t>
+      </w:r>
+      <w:proofErr w:type="spellEnd"/>
+      <w:r>
+        <w:rPr>
+          <w:rFonts w:ascii="Arial" w:eastAsia="Arial" w:hAnsi="Arial" w:cs="Arial"/>
+          <w:color w:val="4F4F4F"/>
+        </w:rPr>
+        <w:t xml:space="preserve"> needs, there was tremendous confusion during the first few days. The system got overwhelmed with users and a multitude of performance issues were reported immediately.</w:t>
       </w:r>
       <w:r>
         <w:rPr>
@@ -1118,7 +1166,23 @@
           <w:rFonts w:ascii="Arial" w:eastAsia="Arial" w:hAnsi="Arial" w:cs="Arial"/>
           <w:color w:val="4F4F4F"/>
         </w:rPr>
-        <w:t>Majority of the eligibility requirements were never approved by SocialKare project sponsors and supporting systems integration testing was patchy. The project team claimed they were trying to develop the system in an expedited fashion to meet the deadline so steps ‘had to be missed’. Two months before the scheduled launch, integration tests on the website had not been completed. End-to-end testing, left as the last phase, was never completed before the website launched.</w:t>
+        <w:t xml:space="preserve">Majority of the eligibility requirements were never approved by </w:t>
+      </w:r>
+      <w:proofErr w:type="spellStart"/>
+      <w:r>
+        <w:rPr>
+          <w:rFonts w:ascii="Arial" w:eastAsia="Arial" w:hAnsi="Arial" w:cs="Arial"/>
+          <w:color w:val="4F4F4F"/>
+        </w:rPr>
+        <w:t>SocialKare</w:t>
+      </w:r>
+      <w:proofErr w:type="spellEnd"/>
+      <w:r>
+        <w:rPr>
+          <w:rFonts w:ascii="Arial" w:eastAsia="Arial" w:hAnsi="Arial" w:cs="Arial"/>
+          <w:color w:val="4F4F4F"/>
+        </w:rPr>
+        <w:t xml:space="preserve"> project sponsors and supporting systems integration testing was patchy. The project team claimed they were trying to develop the system in an expedited fashion to meet the deadline so steps ‘had to be missed’. Two months before the scheduled launch, integration tests on the website had not been completed. End-to-end testing, left as the last phase, was never completed before the website launched.</w:t>
       </w:r>
       <w:r>
         <w:rPr>
@@ -1144,7 +1208,23 @@
           <w:rFonts w:ascii="Arial" w:eastAsia="Arial" w:hAnsi="Arial" w:cs="Arial"/>
           <w:color w:val="4F4F4F"/>
         </w:rPr>
-        <w:t>Despite thorough documentation and paper trails, oversight was inadequate. Theoretically, a number of governing committees were supposed to oversee the project through quarterly meetings with status updates. The project team spent a significant amount of time keeping up with the required project documents. However, no one raised issues of SocialKare.gov's functionality at the quarterly meetings since neither business representatives nor end user representatives had any hands-on demonstration of functionality that was being built.</w:t>
+        <w:t xml:space="preserve">Despite thorough documentation and paper trails, oversight was inadequate. Theoretically, a number of governing committees were supposed to oversee the project through quarterly meetings with status updates. The project team spent a significant amount of time keeping up with the required project documents. However, no one raised issues of </w:t>
+      </w:r>
+      <w:proofErr w:type="spellStart"/>
+      <w:r>
+        <w:rPr>
+          <w:rFonts w:ascii="Arial" w:eastAsia="Arial" w:hAnsi="Arial" w:cs="Arial"/>
+          <w:color w:val="4F4F4F"/>
+        </w:rPr>
+        <w:t>SocialKare.gov's</w:t>
+      </w:r>
+      <w:proofErr w:type="spellEnd"/>
+      <w:r>
+        <w:rPr>
+          <w:rFonts w:ascii="Arial" w:eastAsia="Arial" w:hAnsi="Arial" w:cs="Arial"/>
+          <w:color w:val="4F4F4F"/>
+        </w:rPr>
+        <w:t xml:space="preserve"> functionality at the quarterly meetings since neither business representatives nor end user representatives had any hands-on demonstration of functionality that was being built.</w:t>
       </w:r>
       <w:r>
         <w:rPr>
@@ -1197,7 +1277,23 @@
           <w:color w:val="4F4F4F"/>
         </w:rPr>
         <w:lastRenderedPageBreak/>
-        <w:t xml:space="preserve">While the project team was incentivized to deliver the requirements as specified, due to the time crunch, there was little in the way of ensuring these requirements made business sense throughout the project life cycle. The project team was overwhelmed with an excessive amount of requirements, all flagged as mandatory. What was given as detailed requirements upfront is what the project team worked diligently to deliver. </w:t>
+        <w:t xml:space="preserve">While the project team was incentivized to deliver the requirements as specified, due to the time crunch, there was little in the way of ensuring these requirements made business sense throughout the project life cycle. The project team was overwhelmed with an excessive </w:t>
+      </w:r>
+      <w:proofErr w:type="gramStart"/>
+      <w:r>
+        <w:rPr>
+          <w:rFonts w:ascii="Arial" w:eastAsia="Arial" w:hAnsi="Arial" w:cs="Arial"/>
+          <w:color w:val="4F4F4F"/>
+        </w:rPr>
+        <w:t>amount</w:t>
+      </w:r>
+      <w:proofErr w:type="gramEnd"/>
+      <w:r>
+        <w:rPr>
+          <w:rFonts w:ascii="Arial" w:eastAsia="Arial" w:hAnsi="Arial" w:cs="Arial"/>
+          <w:color w:val="4F4F4F"/>
+        </w:rPr>
+        <w:t xml:space="preserve"> of requirements, all flagged as mandatory. What was given as detailed requirements upfront is what the project team worked diligently to deliver. </w:t>
       </w:r>
       <w:r>
         <w:rPr>
@@ -1363,7 +1459,23 @@
           <w:color w:val="000000"/>
         </w:rPr>
         <w:br/>
-        <w:t>John is a detail oriented individual who likes to plan everything out in tremendous detail. He has several years of experience as a Technical Project Manager. Prior to stepping into the role of Project Manager, John was a Developer. He is known to have good communication skills. </w:t>
+        <w:t xml:space="preserve">John is a </w:t>
+      </w:r>
+      <w:proofErr w:type="gramStart"/>
+      <w:r>
+        <w:rPr>
+          <w:rFonts w:ascii="Arial" w:eastAsia="Arial" w:hAnsi="Arial" w:cs="Arial"/>
+          <w:color w:val="000000"/>
+        </w:rPr>
+        <w:t>detail oriented</w:t>
+      </w:r>
+      <w:proofErr w:type="gramEnd"/>
+      <w:r>
+        <w:rPr>
+          <w:rFonts w:ascii="Arial" w:eastAsia="Arial" w:hAnsi="Arial" w:cs="Arial"/>
+          <w:color w:val="000000"/>
+        </w:rPr>
+        <w:t xml:space="preserve"> individual who likes to plan everything out in tremendous detail. He has several years of experience as a Technical Project Manager. Prior to stepping into the role of Project Manager, John was a Developer. He is known to have good communication skills. </w:t>
       </w:r>
     </w:p>
     <w:p>
@@ -1463,7 +1575,23 @@
           <w:color w:val="000000"/>
         </w:rPr>
         <w:br/>
-        <w:t>Jane has sponsored this project. She is a senior executive and likes to stay involved with the day to day activities of projects that she sponsors.</w:t>
+        <w:t xml:space="preserve">Jane has sponsored this project. She is a senior executive and likes to stay involved with the </w:t>
+      </w:r>
+      <w:proofErr w:type="gramStart"/>
+      <w:r>
+        <w:rPr>
+          <w:rFonts w:ascii="Arial" w:eastAsia="Arial" w:hAnsi="Arial" w:cs="Arial"/>
+          <w:color w:val="000000"/>
+        </w:rPr>
+        <w:t>day to day</w:t>
+      </w:r>
+      <w:proofErr w:type="gramEnd"/>
+      <w:r>
+        <w:rPr>
+          <w:rFonts w:ascii="Arial" w:eastAsia="Arial" w:hAnsi="Arial" w:cs="Arial"/>
+          <w:color w:val="000000"/>
+        </w:rPr>
+        <w:t xml:space="preserve"> activities of projects that she sponsors.</w:t>
       </w:r>
     </w:p>
     <w:p>
@@ -1727,7 +1855,27 @@
           <w:sz w:val="28"/>
           <w:szCs w:val="28"/>
         </w:rPr>
-        <w:t>Read the SocialKare.gov  case study and identify at least three anti-patterns that prevented the Agile mindset from being present. Explain why each anti-pattern is problematic.</w:t>
+        <w:t xml:space="preserve">Read the </w:t>
+      </w:r>
+      <w:proofErr w:type="gramStart"/>
+      <w:r>
+        <w:rPr>
+          <w:rFonts w:ascii="Arial" w:eastAsia="Arial" w:hAnsi="Arial" w:cs="Arial"/>
+          <w:color w:val="2E3D49"/>
+          <w:sz w:val="28"/>
+          <w:szCs w:val="28"/>
+        </w:rPr>
+        <w:t>SocialKare.gov  case</w:t>
+      </w:r>
+      <w:proofErr w:type="gramEnd"/>
+      <w:r>
+        <w:rPr>
+          <w:rFonts w:ascii="Arial" w:eastAsia="Arial" w:hAnsi="Arial" w:cs="Arial"/>
+          <w:color w:val="2E3D49"/>
+          <w:sz w:val="28"/>
+          <w:szCs w:val="28"/>
+        </w:rPr>
+        <w:t xml:space="preserve"> study and identify at least three anti-patterns that prevented the Agile mindset from being present. Explain why each anti-pattern is problematic.</w:t>
       </w:r>
     </w:p>
     <w:p/>
@@ -1893,7 +2041,15 @@
               <w:t>Evidence:</w:t>
             </w:r>
             <w:r>
-              <w:t xml:space="preserve"> Each team member worked on their own list of task in silos.</w:t>
+              <w:t xml:space="preserve"> Each team member worked on their own list of </w:t>
+            </w:r>
+            <w:proofErr w:type="gramStart"/>
+            <w:r>
+              <w:t>task</w:t>
+            </w:r>
+            <w:proofErr w:type="gramEnd"/>
+            <w:r>
+              <w:t xml:space="preserve"> in silos.</w:t>
             </w:r>
           </w:p>
           <w:p/>
@@ -1944,8 +2100,21 @@
             <w:r>
               <w:t> </w:t>
             </w:r>
-            <w:r>
-              <w:t>Dependancy on the Project Manager’s Technical Assitance.  The anti-pattern here is a lack of mastery and ownership.</w:t>
+            <w:proofErr w:type="spellStart"/>
+            <w:r>
+              <w:t>Dependancy</w:t>
+            </w:r>
+            <w:proofErr w:type="spellEnd"/>
+            <w:r>
+              <w:t xml:space="preserve"> on the Project Manager’s Technical </w:t>
+            </w:r>
+            <w:proofErr w:type="spellStart"/>
+            <w:r>
+              <w:t>Assitance</w:t>
+            </w:r>
+            <w:proofErr w:type="spellEnd"/>
+            <w:r>
+              <w:t>.  The anti-pattern here is a lack of mastery and ownership.</w:t>
             </w:r>
           </w:p>
         </w:tc>
@@ -2073,7 +2242,15 @@
               <w:t xml:space="preserve">Results: </w:t>
             </w:r>
             <w:r>
-              <w:t>The project team was overwhelmed with an excessive amount of requirements.</w:t>
+              <w:t xml:space="preserve">The project team was overwhelmed with an excessive </w:t>
+            </w:r>
+            <w:proofErr w:type="gramStart"/>
+            <w:r>
+              <w:t>amount</w:t>
+            </w:r>
+            <w:proofErr w:type="gramEnd"/>
+            <w:r>
+              <w:t xml:space="preserve"> of requirements.</w:t>
             </w:r>
           </w:p>
         </w:tc>
@@ -2437,7 +2614,15 @@
               <w:t xml:space="preserve"> </w:t>
             </w:r>
             <w:r>
-              <w:t xml:space="preserve">Majority of the eligibility requirements were never approved by SocialKare project sponsors and supporting systems integration testing was patchy. </w:t>
+              <w:t xml:space="preserve">Majority of the eligibility requirements were never approved by </w:t>
+            </w:r>
+            <w:proofErr w:type="spellStart"/>
+            <w:r>
+              <w:t>SocialKare</w:t>
+            </w:r>
+            <w:proofErr w:type="spellEnd"/>
+            <w:r>
+              <w:t xml:space="preserve"> project sponsors and supporting systems integration testing was patchy. </w:t>
             </w:r>
           </w:p>
           <w:p/>
@@ -3109,6 +3294,9 @@
             <w:r>
               <w:t> </w:t>
             </w:r>
+            <w:r>
+              <w:t>Mindset/Focus on completing the project.</w:t>
+            </w:r>
           </w:p>
         </w:tc>
         <w:tc>
@@ -3129,8 +3317,58 @@
             </w:tcMar>
           </w:tcPr>
           <w:p>
-            <w:r>
-              <w:t> </w:t>
+            <w:pPr>
+              <w:rPr>
+                <w:b/>
+                <w:bCs/>
+              </w:rPr>
+            </w:pPr>
+            <w:r>
+              <w:rPr>
+                <w:b/>
+                <w:bCs/>
+              </w:rPr>
+              <w:t xml:space="preserve">Evidence: </w:t>
+            </w:r>
+          </w:p>
+          <w:p>
+            <w:r>
+              <w:t xml:space="preserve">The website launched across all States on the same day. With zero prior experience for citizens who had never used such a website for their important Social </w:t>
+            </w:r>
+            <w:proofErr w:type="spellStart"/>
+            <w:r>
+              <w:t>Services</w:t>
+            </w:r>
+            <w:proofErr w:type="spellEnd"/>
+            <w:r>
+              <w:t xml:space="preserve"> needs</w:t>
+            </w:r>
+            <w:r>
+              <w:t>.  This probes that the main goal in this case was to complete the project, rather than releasing a good product.</w:t>
+            </w:r>
+          </w:p>
+          <w:p/>
+          <w:p>
+            <w:pPr>
+              <w:rPr>
+                <w:b/>
+                <w:bCs/>
+              </w:rPr>
+            </w:pPr>
+            <w:r>
+              <w:rPr>
+                <w:b/>
+                <w:bCs/>
+              </w:rPr>
+              <w:t>Results:</w:t>
+            </w:r>
+          </w:p>
+          <w:p>
+            <w:r>
+              <w:t>T</w:t>
+            </w:r>
+            <w:r>
+              <w:t>here was tremendous confusion during the first few days. The system got overwhelmed with users and a multitude of performance issues were reported immediately.</w:t>
             </w:r>
           </w:p>
         </w:tc>
@@ -3161,6 +3399,9 @@
             <w:r>
               <w:t> </w:t>
             </w:r>
+            <w:r>
+              <w:t>Change.  Change is a challenge.</w:t>
+            </w:r>
           </w:p>
         </w:tc>
         <w:tc>
@@ -3181,8 +3422,48 @@
             </w:tcMar>
           </w:tcPr>
           <w:p>
-            <w:r>
-              <w:t> </w:t>
+            <w:pPr>
+              <w:rPr>
+                <w:b/>
+                <w:bCs/>
+              </w:rPr>
+            </w:pPr>
+            <w:r>
+              <w:rPr>
+                <w:b/>
+                <w:bCs/>
+              </w:rPr>
+              <w:t>Evidence:</w:t>
+            </w:r>
+          </w:p>
+          <w:p>
+            <w:r>
+              <w:t xml:space="preserve">Despite following strict government processes, the project developed the website without effective planning or oversight. The government agencies incurred significant cost increases, schedule mistakes and delayed system functionality because of changing requirements at the tail end of the project for functionality that had to go through a stringent change control review. </w:t>
+            </w:r>
+          </w:p>
+          <w:p/>
+          <w:p/>
+          <w:p/>
+          <w:p/>
+          <w:p>
+            <w:pPr>
+              <w:rPr>
+                <w:b/>
+                <w:bCs/>
+              </w:rPr>
+            </w:pPr>
+            <w:r>
+              <w:rPr>
+                <w:b/>
+                <w:bCs/>
+              </w:rPr>
+              <w:lastRenderedPageBreak/>
+              <w:t>Results:</w:t>
+            </w:r>
+          </w:p>
+          <w:p>
+            <w:r>
+              <w:t>This resulted in significant delays. More agencies were supposed to have input on the development of the website, but the project team did not have a structured approach to obtaining their input.</w:t>
             </w:r>
           </w:p>
         </w:tc>
@@ -3211,6 +3492,7 @@
           </w:tcPr>
           <w:p>
             <w:r>
+              <w:lastRenderedPageBreak/>
               <w:t> </w:t>
             </w:r>
           </w:p>
@@ -3405,7 +3687,29 @@
                 <w:sz w:val="36"/>
                 <w:szCs w:val="36"/>
               </w:rPr>
-              <w:t>How It Will Help The Team</w:t>
+              <w:t xml:space="preserve">How It Will Help </w:t>
+            </w:r>
+            <w:proofErr w:type="gramStart"/>
+            <w:r>
+              <w:rPr>
+                <w:rFonts w:ascii="Arial" w:eastAsia="Arial" w:hAnsi="Arial" w:cs="Arial"/>
+                <w:b/>
+                <w:color w:val="FFFFFF"/>
+                <w:sz w:val="36"/>
+                <w:szCs w:val="36"/>
+              </w:rPr>
+              <w:t>The</w:t>
+            </w:r>
+            <w:proofErr w:type="gramEnd"/>
+            <w:r>
+              <w:rPr>
+                <w:rFonts w:ascii="Arial" w:eastAsia="Arial" w:hAnsi="Arial" w:cs="Arial"/>
+                <w:b/>
+                <w:color w:val="FFFFFF"/>
+                <w:sz w:val="36"/>
+                <w:szCs w:val="36"/>
+              </w:rPr>
+              <w:t xml:space="preserve"> Team</w:t>
             </w:r>
           </w:p>
         </w:tc>
@@ -6015,7 +6319,29 @@
                 <w:sz w:val="28"/>
                 <w:szCs w:val="28"/>
               </w:rPr>
-              <w:t>How The Benefit will Help SocialKare.gov</w:t>
+              <w:t xml:space="preserve">How The Benefit </w:t>
+            </w:r>
+            <w:proofErr w:type="gramStart"/>
+            <w:r>
+              <w:rPr>
+                <w:rFonts w:ascii="Arial" w:eastAsia="Arial" w:hAnsi="Arial" w:cs="Arial"/>
+                <w:b/>
+                <w:color w:val="FFFFFF"/>
+                <w:sz w:val="28"/>
+                <w:szCs w:val="28"/>
+              </w:rPr>
+              <w:t>will</w:t>
+            </w:r>
+            <w:proofErr w:type="gramEnd"/>
+            <w:r>
+              <w:rPr>
+                <w:rFonts w:ascii="Arial" w:eastAsia="Arial" w:hAnsi="Arial" w:cs="Arial"/>
+                <w:b/>
+                <w:color w:val="FFFFFF"/>
+                <w:sz w:val="28"/>
+                <w:szCs w:val="28"/>
+              </w:rPr>
+              <w:t xml:space="preserve"> Help SocialKare.gov</w:t>
             </w:r>
           </w:p>
         </w:tc>

</xml_diff>

<commit_message>
17. Exercise: Setting An Agile Mindset
</commit_message>
<xml_diff>
--- a/agnd-c1-foundations-of-agile-workbook-9-14-20.docx
+++ b/agnd-c1-foundations-of-agile-workbook-9-14-20.docx
@@ -3738,7 +3738,7 @@
           </w:tcPr>
           <w:p>
             <w:r>
-              <w:t> </w:t>
+              <w:t>Stablishing daily meetups to build the product iteratively based on the constant feedback of the customers, and involving the developers and other member of the team in the creation of the product, and decreasing the creation of unnecessary documentation, and eliminating the idea that the software development process can follow a pre-stablished plan that follows a traditional project management approach.</w:t>
             </w:r>
           </w:p>
         </w:tc>
@@ -3761,7 +3761,43 @@
           </w:tcPr>
           <w:p>
             <w:r>
-              <w:t> </w:t>
+              <w:t>This recommendation will</w:t>
+            </w:r>
+            <w:r>
+              <w:t xml:space="preserve"> put into practice</w:t>
+            </w:r>
+            <w:r>
+              <w:t xml:space="preserve"> the Agile Mindset </w:t>
+            </w:r>
+            <w:r>
+              <w:t>principle</w:t>
+            </w:r>
+            <w:r>
+              <w:t xml:space="preserve"> of Focus</w:t>
+            </w:r>
+            <w:r>
+              <w:t>ing</w:t>
+            </w:r>
+            <w:r>
+              <w:t xml:space="preserve"> on Delivering Value</w:t>
+            </w:r>
+            <w:r>
+              <w:t xml:space="preserve">.  </w:t>
+            </w:r>
+          </w:p>
+          <w:p/>
+          <w:p>
+            <w:r>
+              <w:t>Putting this principle into practice</w:t>
+            </w:r>
+            <w:r>
+              <w:t xml:space="preserve"> would </w:t>
+            </w:r>
+            <w:r>
+              <w:t xml:space="preserve">match the Agile Manifesto principle of creating working software over comprehensive documentation, and </w:t>
+            </w:r>
+            <w:r>
+              <w:t>the team will avoid losing time, getting lost in useless documentation and adopting a modern approach for the software development process of the product.</w:t>
             </w:r>
           </w:p>
         </w:tc>
@@ -3792,6 +3828,9 @@
             <w:r>
               <w:t> </w:t>
             </w:r>
+            <w:r>
+              <w:t>Improving the communication between the team that is developing the product, and the business users who best understand the needs of the end users.</w:t>
+            </w:r>
           </w:p>
         </w:tc>
         <w:tc>
@@ -3813,7 +3852,19 @@
           </w:tcPr>
           <w:p>
             <w:r>
-              <w:t> </w:t>
+              <w:t xml:space="preserve">This recommendation will put into practice the Agile Mindset principle of Mastery and Ownership.  </w:t>
+            </w:r>
+          </w:p>
+          <w:p/>
+          <w:p>
+            <w:r>
+              <w:t xml:space="preserve">Putting this principle into practice would match the Agile Manifesto principle of Customer collaboration over contract negotiations.  </w:t>
+            </w:r>
+          </w:p>
+          <w:p/>
+          <w:p>
+            <w:r>
+              <w:t>The team will feel more engaged in the development of the product and they will come out with the feeling that they are building something that will have a real positive impact in the end users.</w:t>
             </w:r>
           </w:p>
         </w:tc>
@@ -3842,8 +3893,12 @@
           </w:tcPr>
           <w:p>
             <w:r>
+              <w:lastRenderedPageBreak/>
               <w:t> </w:t>
             </w:r>
+            <w:r>
+              <w:t>The team needs to create demos that are going to be constantly modified depending on the changing requirements of the end customers and this must to be complemented with a constant engagement of the business users.</w:t>
+            </w:r>
           </w:p>
         </w:tc>
         <w:tc>
@@ -3867,57 +3922,46 @@
             <w:r>
               <w:t> </w:t>
             </w:r>
-          </w:p>
-        </w:tc>
-      </w:tr>
-      <w:tr>
-        <w:trPr>
-          <w:trHeight w:val="1152"/>
-          <w:jc w:val="center"/>
-        </w:trPr>
-        <w:tc>
-          <w:tcPr>
-            <w:tcW w:w="6480" w:type="dxa"/>
-            <w:tcBorders>
-              <w:top w:val="single" w:sz="8" w:space="0" w:color="595959"/>
-              <w:left w:val="single" w:sz="8" w:space="0" w:color="595959"/>
-              <w:bottom w:val="single" w:sz="8" w:space="0" w:color="595959"/>
-              <w:right w:val="single" w:sz="8" w:space="0" w:color="595959"/>
-            </w:tcBorders>
-            <w:shd w:val="clear" w:color="auto" w:fill="FFFFFF"/>
-            <w:tcMar>
-              <w:top w:w="105" w:type="dxa"/>
-              <w:left w:w="90" w:type="dxa"/>
-              <w:bottom w:w="105" w:type="dxa"/>
-              <w:right w:w="90" w:type="dxa"/>
-            </w:tcMar>
-          </w:tcPr>
-          <w:p>
-            <w:r>
-              <w:t> </w:t>
-            </w:r>
-          </w:p>
-        </w:tc>
-        <w:tc>
-          <w:tcPr>
-            <w:tcW w:w="6480" w:type="dxa"/>
-            <w:tcBorders>
-              <w:top w:val="single" w:sz="8" w:space="0" w:color="595959"/>
-              <w:left w:val="single" w:sz="8" w:space="0" w:color="595959"/>
-              <w:bottom w:val="single" w:sz="8" w:space="0" w:color="595959"/>
-              <w:right w:val="single" w:sz="8" w:space="0" w:color="595959"/>
-            </w:tcBorders>
-            <w:shd w:val="clear" w:color="auto" w:fill="FFFFFF"/>
-            <w:tcMar>
-              <w:top w:w="105" w:type="dxa"/>
-              <w:left w:w="90" w:type="dxa"/>
-              <w:bottom w:w="105" w:type="dxa"/>
-              <w:right w:w="90" w:type="dxa"/>
-            </w:tcMar>
-          </w:tcPr>
-          <w:p>
-            <w:r>
-              <w:t> </w:t>
+            <w:r>
+              <w:t>This recommendation will put into practice the Agile Mindset principle of Adaptability to change.</w:t>
+            </w:r>
+            <w:r>
+              <w:br/>
+            </w:r>
+            <w:r>
+              <w:br/>
+              <w:t>Putting this principle into practice would match the Agile Manifesto principle of Responding to Change over Following a Plan.</w:t>
+            </w:r>
+          </w:p>
+          <w:p/>
+          <w:p>
+            <w:r>
+              <w:t xml:space="preserve">The </w:t>
+            </w:r>
+            <w:r>
+              <w:t xml:space="preserve">team will have the possibility to develop a product that </w:t>
+            </w:r>
+            <w:r>
+              <w:t xml:space="preserve">can </w:t>
+            </w:r>
+            <w:r>
+              <w:t xml:space="preserve">fulfill the </w:t>
+            </w:r>
+            <w:r>
+              <w:t xml:space="preserve">real </w:t>
+            </w:r>
+            <w:r>
+              <w:t xml:space="preserve">expectations of the end users, and a product </w:t>
+            </w:r>
+            <w:r>
+              <w:t>that is open to modification if new expectations and requirements appear.</w:t>
+            </w:r>
+            <w:r>
+              <w:br/>
+            </w:r>
+            <w:r>
+              <w:br/>
+              <w:t>At the end the customers are going to be more satisfied and the development team will feel proud of what they are building.</w:t>
             </w:r>
           </w:p>
         </w:tc>
@@ -3936,18 +3980,6 @@
       <w:r>
         <w:br w:type="page"/>
       </w:r>
-    </w:p>
-    <w:p>
-      <w:pPr>
-        <w:jc w:val="center"/>
-        <w:rPr>
-          <w:rFonts w:ascii="Arial" w:eastAsia="Arial" w:hAnsi="Arial" w:cs="Arial"/>
-          <w:b/>
-          <w:color w:val="02B3E4"/>
-          <w:sz w:val="72"/>
-          <w:szCs w:val="72"/>
-        </w:rPr>
-      </w:pPr>
     </w:p>
     <w:p>
       <w:pPr>
@@ -10923,6 +10955,155 @@
     </w:lvl>
   </w:abstractNum>
   <w:abstractNum w:abstractNumId="4" w15:restartNumberingAfterBreak="0">
+    <w:nsid w:val="6881619B"/>
+    <w:multiLevelType w:val="multilevel"/>
+    <w:tmpl w:val="85488C24"/>
+    <w:lvl w:ilvl="0">
+      <w:start w:val="1"/>
+      <w:numFmt w:val="bullet"/>
+      <w:lvlText w:val=""/>
+      <w:lvlJc w:val="left"/>
+      <w:pPr>
+        <w:tabs>
+          <w:tab w:val="num" w:pos="720"/>
+        </w:tabs>
+        <w:ind w:left="720" w:hanging="360"/>
+      </w:pPr>
+      <w:rPr>
+        <w:rFonts w:ascii="Symbol" w:hAnsi="Symbol" w:hint="default"/>
+        <w:sz w:val="20"/>
+      </w:rPr>
+    </w:lvl>
+    <w:lvl w:ilvl="1" w:tentative="1">
+      <w:start w:val="1"/>
+      <w:numFmt w:val="bullet"/>
+      <w:lvlText w:val=""/>
+      <w:lvlJc w:val="left"/>
+      <w:pPr>
+        <w:tabs>
+          <w:tab w:val="num" w:pos="1440"/>
+        </w:tabs>
+        <w:ind w:left="1440" w:hanging="360"/>
+      </w:pPr>
+      <w:rPr>
+        <w:rFonts w:ascii="Symbol" w:hAnsi="Symbol" w:hint="default"/>
+        <w:sz w:val="20"/>
+      </w:rPr>
+    </w:lvl>
+    <w:lvl w:ilvl="2" w:tentative="1">
+      <w:start w:val="1"/>
+      <w:numFmt w:val="bullet"/>
+      <w:lvlText w:val=""/>
+      <w:lvlJc w:val="left"/>
+      <w:pPr>
+        <w:tabs>
+          <w:tab w:val="num" w:pos="2160"/>
+        </w:tabs>
+        <w:ind w:left="2160" w:hanging="360"/>
+      </w:pPr>
+      <w:rPr>
+        <w:rFonts w:ascii="Symbol" w:hAnsi="Symbol" w:hint="default"/>
+        <w:sz w:val="20"/>
+      </w:rPr>
+    </w:lvl>
+    <w:lvl w:ilvl="3" w:tentative="1">
+      <w:start w:val="1"/>
+      <w:numFmt w:val="bullet"/>
+      <w:lvlText w:val=""/>
+      <w:lvlJc w:val="left"/>
+      <w:pPr>
+        <w:tabs>
+          <w:tab w:val="num" w:pos="2880"/>
+        </w:tabs>
+        <w:ind w:left="2880" w:hanging="360"/>
+      </w:pPr>
+      <w:rPr>
+        <w:rFonts w:ascii="Symbol" w:hAnsi="Symbol" w:hint="default"/>
+        <w:sz w:val="20"/>
+      </w:rPr>
+    </w:lvl>
+    <w:lvl w:ilvl="4" w:tentative="1">
+      <w:start w:val="1"/>
+      <w:numFmt w:val="bullet"/>
+      <w:lvlText w:val=""/>
+      <w:lvlJc w:val="left"/>
+      <w:pPr>
+        <w:tabs>
+          <w:tab w:val="num" w:pos="3600"/>
+        </w:tabs>
+        <w:ind w:left="3600" w:hanging="360"/>
+      </w:pPr>
+      <w:rPr>
+        <w:rFonts w:ascii="Symbol" w:hAnsi="Symbol" w:hint="default"/>
+        <w:sz w:val="20"/>
+      </w:rPr>
+    </w:lvl>
+    <w:lvl w:ilvl="5" w:tentative="1">
+      <w:start w:val="1"/>
+      <w:numFmt w:val="bullet"/>
+      <w:lvlText w:val=""/>
+      <w:lvlJc w:val="left"/>
+      <w:pPr>
+        <w:tabs>
+          <w:tab w:val="num" w:pos="4320"/>
+        </w:tabs>
+        <w:ind w:left="4320" w:hanging="360"/>
+      </w:pPr>
+      <w:rPr>
+        <w:rFonts w:ascii="Symbol" w:hAnsi="Symbol" w:hint="default"/>
+        <w:sz w:val="20"/>
+      </w:rPr>
+    </w:lvl>
+    <w:lvl w:ilvl="6" w:tentative="1">
+      <w:start w:val="1"/>
+      <w:numFmt w:val="bullet"/>
+      <w:lvlText w:val=""/>
+      <w:lvlJc w:val="left"/>
+      <w:pPr>
+        <w:tabs>
+          <w:tab w:val="num" w:pos="5040"/>
+        </w:tabs>
+        <w:ind w:left="5040" w:hanging="360"/>
+      </w:pPr>
+      <w:rPr>
+        <w:rFonts w:ascii="Symbol" w:hAnsi="Symbol" w:hint="default"/>
+        <w:sz w:val="20"/>
+      </w:rPr>
+    </w:lvl>
+    <w:lvl w:ilvl="7" w:tentative="1">
+      <w:start w:val="1"/>
+      <w:numFmt w:val="bullet"/>
+      <w:lvlText w:val=""/>
+      <w:lvlJc w:val="left"/>
+      <w:pPr>
+        <w:tabs>
+          <w:tab w:val="num" w:pos="5760"/>
+        </w:tabs>
+        <w:ind w:left="5760" w:hanging="360"/>
+      </w:pPr>
+      <w:rPr>
+        <w:rFonts w:ascii="Symbol" w:hAnsi="Symbol" w:hint="default"/>
+        <w:sz w:val="20"/>
+      </w:rPr>
+    </w:lvl>
+    <w:lvl w:ilvl="8" w:tentative="1">
+      <w:start w:val="1"/>
+      <w:numFmt w:val="bullet"/>
+      <w:lvlText w:val=""/>
+      <w:lvlJc w:val="left"/>
+      <w:pPr>
+        <w:tabs>
+          <w:tab w:val="num" w:pos="6480"/>
+        </w:tabs>
+        <w:ind w:left="6480" w:hanging="360"/>
+      </w:pPr>
+      <w:rPr>
+        <w:rFonts w:ascii="Symbol" w:hAnsi="Symbol" w:hint="default"/>
+        <w:sz w:val="20"/>
+      </w:rPr>
+    </w:lvl>
+  </w:abstractNum>
+  <w:abstractNum w:abstractNumId="5" w15:restartNumberingAfterBreak="0">
     <w:nsid w:val="79225D59"/>
     <w:multiLevelType w:val="multilevel"/>
     <w:tmpl w:val="C3869116"/>
@@ -11048,6 +11229,9 @@
     <w:abstractNumId w:val="1"/>
   </w:num>
   <w:num w:numId="5" w16cid:durableId="781269410">
+    <w:abstractNumId w:val="5"/>
+  </w:num>
+  <w:num w:numId="6" w16cid:durableId="1634293188">
     <w:abstractNumId w:val="4"/>
   </w:num>
 </w:numbering>

</xml_diff>

<commit_message>
#Build and Evolve Agile Teams - 7. Solution: Three Core Roles
</commit_message>
<xml_diff>
--- a/agnd-c1-foundations-of-agile-workbook-9-14-20.docx
+++ b/agnd-c1-foundations-of-agile-workbook-9-14-20.docx
@@ -4396,6 +4396,9 @@
             <w:r>
               <w:t> </w:t>
             </w:r>
+            <w:r>
+              <w:t>Product Owner</w:t>
+            </w:r>
           </w:p>
         </w:tc>
         <w:tc>
@@ -4416,8 +4419,28 @@
             </w:tcMar>
           </w:tcPr>
           <w:p>
-            <w:r>
-              <w:t> </w:t>
+            <w:pPr>
+              <w:pStyle w:val="ab"/>
+              <w:numPr>
+                <w:ilvl w:val="0"/>
+                <w:numId w:val="7"/>
+              </w:numPr>
+            </w:pPr>
+            <w:r>
+              <w:t>Prioritize and manage the product Backlog.</w:t>
+            </w:r>
+          </w:p>
+          <w:p/>
+          <w:p>
+            <w:pPr>
+              <w:pStyle w:val="ab"/>
+              <w:numPr>
+                <w:ilvl w:val="0"/>
+                <w:numId w:val="7"/>
+              </w:numPr>
+            </w:pPr>
+            <w:r>
+              <w:t>Maximize value delivery.</w:t>
             </w:r>
           </w:p>
         </w:tc>
@@ -4432,7 +4455,11 @@
             </w:tcBorders>
             <w:shd w:val="clear" w:color="auto" w:fill="FFFFFF"/>
           </w:tcPr>
-          <w:p/>
+          <w:p>
+            <w:r>
+              <w:t>Jane Dollars</w:t>
+            </w:r>
+          </w:p>
         </w:tc>
         <w:tc>
           <w:tcPr>
@@ -4445,7 +4472,18 @@
             </w:tcBorders>
             <w:shd w:val="clear" w:color="auto" w:fill="FFFFFF"/>
           </w:tcPr>
-          <w:p/>
+          <w:p>
+            <w:r>
+              <w:t>She likes to stay involved with the day-to-day activities.</w:t>
+            </w:r>
+            <w:r>
+              <w:br/>
+            </w:r>
+            <w:r>
+              <w:br/>
+              <w:t>She is the sponsor of the project.</w:t>
+            </w:r>
+          </w:p>
         </w:tc>
       </w:tr>
       <w:tr>
@@ -4474,6 +4512,9 @@
             <w:r>
               <w:t> </w:t>
             </w:r>
+            <w:r>
+              <w:t>Facilitator</w:t>
+            </w:r>
           </w:p>
         </w:tc>
         <w:tc>
@@ -4494,8 +4535,45 @@
             </w:tcMar>
           </w:tcPr>
           <w:p>
-            <w:r>
-              <w:t> </w:t>
+            <w:pPr>
+              <w:pStyle w:val="ab"/>
+              <w:numPr>
+                <w:ilvl w:val="0"/>
+                <w:numId w:val="8"/>
+              </w:numPr>
+            </w:pPr>
+            <w:r>
+              <w:t>Keep the Agile Team moving forward towards business objectives.</w:t>
+            </w:r>
+          </w:p>
+          <w:p/>
+          <w:p>
+            <w:pPr>
+              <w:pStyle w:val="ab"/>
+              <w:numPr>
+                <w:ilvl w:val="0"/>
+                <w:numId w:val="8"/>
+              </w:numPr>
+            </w:pPr>
+            <w:r>
+              <w:t>Agile Coach.</w:t>
+            </w:r>
+          </w:p>
+          <w:p>
+            <w:pPr>
+              <w:pStyle w:val="ab"/>
+            </w:pPr>
+          </w:p>
+          <w:p>
+            <w:pPr>
+              <w:pStyle w:val="ab"/>
+              <w:numPr>
+                <w:ilvl w:val="0"/>
+                <w:numId w:val="8"/>
+              </w:numPr>
+            </w:pPr>
+            <w:r>
+              <w:t>Remove technical blockages.</w:t>
             </w:r>
           </w:p>
         </w:tc>
@@ -4510,20 +4588,49 @@
             </w:tcBorders>
             <w:shd w:val="clear" w:color="auto" w:fill="FFFFFF"/>
           </w:tcPr>
+          <w:p>
+            <w:r>
+              <w:t>John Details</w:t>
+            </w:r>
+          </w:p>
+        </w:tc>
+        <w:tc>
+          <w:tcPr>
+            <w:tcW w:w="3240" w:type="dxa"/>
+            <w:tcBorders>
+              <w:top w:val="single" w:sz="8" w:space="0" w:color="595959"/>
+              <w:left w:val="single" w:sz="8" w:space="0" w:color="595959"/>
+              <w:bottom w:val="single" w:sz="8" w:space="0" w:color="595959"/>
+              <w:right w:val="single" w:sz="8" w:space="0" w:color="595959"/>
+            </w:tcBorders>
+            <w:shd w:val="clear" w:color="auto" w:fill="FFFFFF"/>
+          </w:tcPr>
+          <w:p>
+            <w:r>
+              <w:t xml:space="preserve">He is a detail-oriented individual.  </w:t>
+            </w:r>
+            <w:r>
+              <w:br/>
+            </w:r>
+            <w:r>
+              <w:br/>
+              <w:t>He has several years of experience as a Technical Project Manager.</w:t>
+            </w:r>
+          </w:p>
           <w:p/>
-        </w:tc>
-        <w:tc>
-          <w:tcPr>
-            <w:tcW w:w="3240" w:type="dxa"/>
-            <w:tcBorders>
-              <w:top w:val="single" w:sz="8" w:space="0" w:color="595959"/>
-              <w:left w:val="single" w:sz="8" w:space="0" w:color="595959"/>
-              <w:bottom w:val="single" w:sz="8" w:space="0" w:color="595959"/>
-              <w:right w:val="single" w:sz="8" w:space="0" w:color="595959"/>
-            </w:tcBorders>
-            <w:shd w:val="clear" w:color="auto" w:fill="FFFFFF"/>
-          </w:tcPr>
-          <w:p/>
+          <w:p>
+            <w:r>
+              <w:t xml:space="preserve">He was a developer and due to this </w:t>
+            </w:r>
+            <w:proofErr w:type="gramStart"/>
+            <w:r>
+              <w:t>fact</w:t>
+            </w:r>
+            <w:proofErr w:type="gramEnd"/>
+            <w:r>
+              <w:t xml:space="preserve"> he can really understand the Agile Team.</w:t>
+            </w:r>
+          </w:p>
         </w:tc>
       </w:tr>
       <w:tr>
@@ -4552,6 +4659,9 @@
             <w:r>
               <w:t> </w:t>
             </w:r>
+            <w:r>
+              <w:t xml:space="preserve">Agile Team </w:t>
+            </w:r>
           </w:p>
         </w:tc>
         <w:tc>
@@ -4572,8 +4682,42 @@
             </w:tcMar>
           </w:tcPr>
           <w:p>
-            <w:r>
-              <w:t> </w:t>
+            <w:pPr>
+              <w:pStyle w:val="ab"/>
+              <w:numPr>
+                <w:ilvl w:val="0"/>
+                <w:numId w:val="9"/>
+              </w:numPr>
+            </w:pPr>
+            <w:r>
+              <w:t>Work after business, based on prioritization by the Product Owner.</w:t>
+            </w:r>
+          </w:p>
+          <w:p/>
+          <w:p>
+            <w:pPr>
+              <w:pStyle w:val="ab"/>
+              <w:numPr>
+                <w:ilvl w:val="0"/>
+                <w:numId w:val="9"/>
+              </w:numPr>
+            </w:pPr>
+            <w:r>
+              <w:t>Boost team’s confidence and ability to deliver.</w:t>
+            </w:r>
+          </w:p>
+          <w:p/>
+          <w:p>
+            <w:pPr>
+              <w:pStyle w:val="ab"/>
+              <w:numPr>
+                <w:ilvl w:val="0"/>
+                <w:numId w:val="9"/>
+              </w:numPr>
+            </w:pPr>
+            <w:r>
+              <w:lastRenderedPageBreak/>
+              <w:t>Delivering a shippable product after every iteration.</w:t>
             </w:r>
           </w:p>
         </w:tc>
@@ -4588,6 +4732,12 @@
             </w:tcBorders>
             <w:shd w:val="clear" w:color="auto" w:fill="FFFFFF"/>
           </w:tcPr>
+          <w:p>
+            <w:r>
+              <w:lastRenderedPageBreak/>
+              <w:t>Tim Devs</w:t>
+            </w:r>
+          </w:p>
           <w:p/>
         </w:tc>
         <w:tc>
@@ -4601,7 +4751,30 @@
             </w:tcBorders>
             <w:shd w:val="clear" w:color="auto" w:fill="FFFFFF"/>
           </w:tcPr>
+          <w:p>
+            <w:r>
+              <w:t>He has excellent technical skills.</w:t>
+            </w:r>
+          </w:p>
           <w:p/>
+          <w:p>
+            <w:r>
+              <w:t>He likes to dive into technical challenges on his own.</w:t>
+            </w:r>
+          </w:p>
+          <w:p/>
+          <w:p>
+            <w:r>
+              <w:t>He is well respected for his technical experience.</w:t>
+            </w:r>
+          </w:p>
+          <w:p/>
+          <w:p>
+            <w:r>
+              <w:lastRenderedPageBreak/>
+              <w:t>He leads a team of 5 developers with specialized vertical skills.</w:t>
+            </w:r>
+          </w:p>
         </w:tc>
       </w:tr>
       <w:tr>
@@ -4628,6 +4801,7 @@
           </w:tcPr>
           <w:p>
             <w:r>
+              <w:lastRenderedPageBreak/>
               <w:t> </w:t>
             </w:r>
           </w:p>
@@ -10693,6 +10867,95 @@
     </w:lvl>
   </w:abstractNum>
   <w:abstractNum w:abstractNumId="2" w15:restartNumberingAfterBreak="0">
+    <w:nsid w:val="2A192A46"/>
+    <w:multiLevelType w:val="hybridMultilevel"/>
+    <w:tmpl w:val="1C683290"/>
+    <w:lvl w:ilvl="0" w:tplc="537AF18C">
+      <w:start w:val="1"/>
+      <w:numFmt w:val="decimal"/>
+      <w:lvlText w:val="%1)"/>
+      <w:lvlJc w:val="left"/>
+      <w:pPr>
+        <w:ind w:left="420" w:hanging="360"/>
+      </w:pPr>
+      <w:rPr>
+        <w:rFonts w:hint="default"/>
+      </w:rPr>
+    </w:lvl>
+    <w:lvl w:ilvl="1" w:tplc="04190019" w:tentative="1">
+      <w:start w:val="1"/>
+      <w:numFmt w:val="lowerLetter"/>
+      <w:lvlText w:val="%2."/>
+      <w:lvlJc w:val="left"/>
+      <w:pPr>
+        <w:ind w:left="1140" w:hanging="360"/>
+      </w:pPr>
+    </w:lvl>
+    <w:lvl w:ilvl="2" w:tplc="0419001B" w:tentative="1">
+      <w:start w:val="1"/>
+      <w:numFmt w:val="lowerRoman"/>
+      <w:lvlText w:val="%3."/>
+      <w:lvlJc w:val="right"/>
+      <w:pPr>
+        <w:ind w:left="1860" w:hanging="180"/>
+      </w:pPr>
+    </w:lvl>
+    <w:lvl w:ilvl="3" w:tplc="0419000F" w:tentative="1">
+      <w:start w:val="1"/>
+      <w:numFmt w:val="decimal"/>
+      <w:lvlText w:val="%4."/>
+      <w:lvlJc w:val="left"/>
+      <w:pPr>
+        <w:ind w:left="2580" w:hanging="360"/>
+      </w:pPr>
+    </w:lvl>
+    <w:lvl w:ilvl="4" w:tplc="04190019" w:tentative="1">
+      <w:start w:val="1"/>
+      <w:numFmt w:val="lowerLetter"/>
+      <w:lvlText w:val="%5."/>
+      <w:lvlJc w:val="left"/>
+      <w:pPr>
+        <w:ind w:left="3300" w:hanging="360"/>
+      </w:pPr>
+    </w:lvl>
+    <w:lvl w:ilvl="5" w:tplc="0419001B" w:tentative="1">
+      <w:start w:val="1"/>
+      <w:numFmt w:val="lowerRoman"/>
+      <w:lvlText w:val="%6."/>
+      <w:lvlJc w:val="right"/>
+      <w:pPr>
+        <w:ind w:left="4020" w:hanging="180"/>
+      </w:pPr>
+    </w:lvl>
+    <w:lvl w:ilvl="6" w:tplc="0419000F" w:tentative="1">
+      <w:start w:val="1"/>
+      <w:numFmt w:val="decimal"/>
+      <w:lvlText w:val="%7."/>
+      <w:lvlJc w:val="left"/>
+      <w:pPr>
+        <w:ind w:left="4740" w:hanging="360"/>
+      </w:pPr>
+    </w:lvl>
+    <w:lvl w:ilvl="7" w:tplc="04190019" w:tentative="1">
+      <w:start w:val="1"/>
+      <w:numFmt w:val="lowerLetter"/>
+      <w:lvlText w:val="%8."/>
+      <w:lvlJc w:val="left"/>
+      <w:pPr>
+        <w:ind w:left="5460" w:hanging="360"/>
+      </w:pPr>
+    </w:lvl>
+    <w:lvl w:ilvl="8" w:tplc="0419001B" w:tentative="1">
+      <w:start w:val="1"/>
+      <w:numFmt w:val="lowerRoman"/>
+      <w:lvlText w:val="%9."/>
+      <w:lvlJc w:val="right"/>
+      <w:pPr>
+        <w:ind w:left="6180" w:hanging="180"/>
+      </w:pPr>
+    </w:lvl>
+  </w:abstractNum>
+  <w:abstractNum w:abstractNumId="3" w15:restartNumberingAfterBreak="0">
     <w:nsid w:val="45EA68C7"/>
     <w:multiLevelType w:val="multilevel"/>
     <w:tmpl w:val="B09A82F6"/>
@@ -10823,7 +11086,96 @@
       </w:rPr>
     </w:lvl>
   </w:abstractNum>
-  <w:abstractNum w:abstractNumId="3" w15:restartNumberingAfterBreak="0">
+  <w:abstractNum w:abstractNumId="4" w15:restartNumberingAfterBreak="0">
+    <w:nsid w:val="470313F2"/>
+    <w:multiLevelType w:val="hybridMultilevel"/>
+    <w:tmpl w:val="809EA596"/>
+    <w:lvl w:ilvl="0" w:tplc="313C522A">
+      <w:start w:val="1"/>
+      <w:numFmt w:val="decimal"/>
+      <w:lvlText w:val="%1)"/>
+      <w:lvlJc w:val="left"/>
+      <w:pPr>
+        <w:ind w:left="420" w:hanging="360"/>
+      </w:pPr>
+      <w:rPr>
+        <w:rFonts w:hint="default"/>
+      </w:rPr>
+    </w:lvl>
+    <w:lvl w:ilvl="1" w:tplc="04190019" w:tentative="1">
+      <w:start w:val="1"/>
+      <w:numFmt w:val="lowerLetter"/>
+      <w:lvlText w:val="%2."/>
+      <w:lvlJc w:val="left"/>
+      <w:pPr>
+        <w:ind w:left="1140" w:hanging="360"/>
+      </w:pPr>
+    </w:lvl>
+    <w:lvl w:ilvl="2" w:tplc="0419001B" w:tentative="1">
+      <w:start w:val="1"/>
+      <w:numFmt w:val="lowerRoman"/>
+      <w:lvlText w:val="%3."/>
+      <w:lvlJc w:val="right"/>
+      <w:pPr>
+        <w:ind w:left="1860" w:hanging="180"/>
+      </w:pPr>
+    </w:lvl>
+    <w:lvl w:ilvl="3" w:tplc="0419000F" w:tentative="1">
+      <w:start w:val="1"/>
+      <w:numFmt w:val="decimal"/>
+      <w:lvlText w:val="%4."/>
+      <w:lvlJc w:val="left"/>
+      <w:pPr>
+        <w:ind w:left="2580" w:hanging="360"/>
+      </w:pPr>
+    </w:lvl>
+    <w:lvl w:ilvl="4" w:tplc="04190019" w:tentative="1">
+      <w:start w:val="1"/>
+      <w:numFmt w:val="lowerLetter"/>
+      <w:lvlText w:val="%5."/>
+      <w:lvlJc w:val="left"/>
+      <w:pPr>
+        <w:ind w:left="3300" w:hanging="360"/>
+      </w:pPr>
+    </w:lvl>
+    <w:lvl w:ilvl="5" w:tplc="0419001B" w:tentative="1">
+      <w:start w:val="1"/>
+      <w:numFmt w:val="lowerRoman"/>
+      <w:lvlText w:val="%6."/>
+      <w:lvlJc w:val="right"/>
+      <w:pPr>
+        <w:ind w:left="4020" w:hanging="180"/>
+      </w:pPr>
+    </w:lvl>
+    <w:lvl w:ilvl="6" w:tplc="0419000F" w:tentative="1">
+      <w:start w:val="1"/>
+      <w:numFmt w:val="decimal"/>
+      <w:lvlText w:val="%7."/>
+      <w:lvlJc w:val="left"/>
+      <w:pPr>
+        <w:ind w:left="4740" w:hanging="360"/>
+      </w:pPr>
+    </w:lvl>
+    <w:lvl w:ilvl="7" w:tplc="04190019" w:tentative="1">
+      <w:start w:val="1"/>
+      <w:numFmt w:val="lowerLetter"/>
+      <w:lvlText w:val="%8."/>
+      <w:lvlJc w:val="left"/>
+      <w:pPr>
+        <w:ind w:left="5460" w:hanging="360"/>
+      </w:pPr>
+    </w:lvl>
+    <w:lvl w:ilvl="8" w:tplc="0419001B" w:tentative="1">
+      <w:start w:val="1"/>
+      <w:numFmt w:val="lowerRoman"/>
+      <w:lvlText w:val="%9."/>
+      <w:lvlJc w:val="right"/>
+      <w:pPr>
+        <w:ind w:left="6180" w:hanging="180"/>
+      </w:pPr>
+    </w:lvl>
+  </w:abstractNum>
+  <w:abstractNum w:abstractNumId="5" w15:restartNumberingAfterBreak="0">
     <w:nsid w:val="49D95777"/>
     <w:multiLevelType w:val="multilevel"/>
     <w:tmpl w:val="62861D9A"/>
@@ -10954,7 +11306,96 @@
       </w:rPr>
     </w:lvl>
   </w:abstractNum>
-  <w:abstractNum w:abstractNumId="4" w15:restartNumberingAfterBreak="0">
+  <w:abstractNum w:abstractNumId="6" w15:restartNumberingAfterBreak="0">
+    <w:nsid w:val="4FBF2807"/>
+    <w:multiLevelType w:val="hybridMultilevel"/>
+    <w:tmpl w:val="57D4C09E"/>
+    <w:lvl w:ilvl="0" w:tplc="67D4CB8C">
+      <w:start w:val="1"/>
+      <w:numFmt w:val="decimal"/>
+      <w:lvlText w:val="%1)"/>
+      <w:lvlJc w:val="left"/>
+      <w:pPr>
+        <w:ind w:left="420" w:hanging="360"/>
+      </w:pPr>
+      <w:rPr>
+        <w:rFonts w:hint="default"/>
+      </w:rPr>
+    </w:lvl>
+    <w:lvl w:ilvl="1" w:tplc="04190019" w:tentative="1">
+      <w:start w:val="1"/>
+      <w:numFmt w:val="lowerLetter"/>
+      <w:lvlText w:val="%2."/>
+      <w:lvlJc w:val="left"/>
+      <w:pPr>
+        <w:ind w:left="1140" w:hanging="360"/>
+      </w:pPr>
+    </w:lvl>
+    <w:lvl w:ilvl="2" w:tplc="0419001B" w:tentative="1">
+      <w:start w:val="1"/>
+      <w:numFmt w:val="lowerRoman"/>
+      <w:lvlText w:val="%3."/>
+      <w:lvlJc w:val="right"/>
+      <w:pPr>
+        <w:ind w:left="1860" w:hanging="180"/>
+      </w:pPr>
+    </w:lvl>
+    <w:lvl w:ilvl="3" w:tplc="0419000F" w:tentative="1">
+      <w:start w:val="1"/>
+      <w:numFmt w:val="decimal"/>
+      <w:lvlText w:val="%4."/>
+      <w:lvlJc w:val="left"/>
+      <w:pPr>
+        <w:ind w:left="2580" w:hanging="360"/>
+      </w:pPr>
+    </w:lvl>
+    <w:lvl w:ilvl="4" w:tplc="04190019" w:tentative="1">
+      <w:start w:val="1"/>
+      <w:numFmt w:val="lowerLetter"/>
+      <w:lvlText w:val="%5."/>
+      <w:lvlJc w:val="left"/>
+      <w:pPr>
+        <w:ind w:left="3300" w:hanging="360"/>
+      </w:pPr>
+    </w:lvl>
+    <w:lvl w:ilvl="5" w:tplc="0419001B" w:tentative="1">
+      <w:start w:val="1"/>
+      <w:numFmt w:val="lowerRoman"/>
+      <w:lvlText w:val="%6."/>
+      <w:lvlJc w:val="right"/>
+      <w:pPr>
+        <w:ind w:left="4020" w:hanging="180"/>
+      </w:pPr>
+    </w:lvl>
+    <w:lvl w:ilvl="6" w:tplc="0419000F" w:tentative="1">
+      <w:start w:val="1"/>
+      <w:numFmt w:val="decimal"/>
+      <w:lvlText w:val="%7."/>
+      <w:lvlJc w:val="left"/>
+      <w:pPr>
+        <w:ind w:left="4740" w:hanging="360"/>
+      </w:pPr>
+    </w:lvl>
+    <w:lvl w:ilvl="7" w:tplc="04190019" w:tentative="1">
+      <w:start w:val="1"/>
+      <w:numFmt w:val="lowerLetter"/>
+      <w:lvlText w:val="%8."/>
+      <w:lvlJc w:val="left"/>
+      <w:pPr>
+        <w:ind w:left="5460" w:hanging="360"/>
+      </w:pPr>
+    </w:lvl>
+    <w:lvl w:ilvl="8" w:tplc="0419001B" w:tentative="1">
+      <w:start w:val="1"/>
+      <w:numFmt w:val="lowerRoman"/>
+      <w:lvlText w:val="%9."/>
+      <w:lvlJc w:val="right"/>
+      <w:pPr>
+        <w:ind w:left="6180" w:hanging="180"/>
+      </w:pPr>
+    </w:lvl>
+  </w:abstractNum>
+  <w:abstractNum w:abstractNumId="7" w15:restartNumberingAfterBreak="0">
     <w:nsid w:val="6881619B"/>
     <w:multiLevelType w:val="multilevel"/>
     <w:tmpl w:val="85488C24"/>
@@ -11103,7 +11544,7 @@
       </w:rPr>
     </w:lvl>
   </w:abstractNum>
-  <w:abstractNum w:abstractNumId="5" w15:restartNumberingAfterBreak="0">
+  <w:abstractNum w:abstractNumId="8" w15:restartNumberingAfterBreak="0">
     <w:nsid w:val="79225D59"/>
     <w:multiLevelType w:val="multilevel"/>
     <w:tmpl w:val="C3869116"/>
@@ -11217,10 +11658,10 @@
     </w:lvl>
   </w:abstractNum>
   <w:num w:numId="1" w16cid:durableId="1964145705">
-    <w:abstractNumId w:val="2"/>
+    <w:abstractNumId w:val="3"/>
   </w:num>
   <w:num w:numId="2" w16cid:durableId="1782526105">
-    <w:abstractNumId w:val="3"/>
+    <w:abstractNumId w:val="5"/>
   </w:num>
   <w:num w:numId="3" w16cid:durableId="1686134861">
     <w:abstractNumId w:val="0"/>
@@ -11229,9 +11670,18 @@
     <w:abstractNumId w:val="1"/>
   </w:num>
   <w:num w:numId="5" w16cid:durableId="781269410">
-    <w:abstractNumId w:val="5"/>
+    <w:abstractNumId w:val="8"/>
   </w:num>
   <w:num w:numId="6" w16cid:durableId="1634293188">
+    <w:abstractNumId w:val="7"/>
+  </w:num>
+  <w:num w:numId="7" w16cid:durableId="897475094">
+    <w:abstractNumId w:val="2"/>
+  </w:num>
+  <w:num w:numId="8" w16cid:durableId="1732268248">
+    <w:abstractNumId w:val="6"/>
+  </w:num>
+  <w:num w:numId="9" w16cid:durableId="1144617889">
     <w:abstractNumId w:val="4"/>
   </w:num>
 </w:numbering>

</xml_diff>

<commit_message>
#Build and Evolve Agile Teams - 14. Exercise: Non-Core Roles On An Agile Teams
</commit_message>
<xml_diff>
--- a/agnd-c1-foundations-of-agile-workbook-9-14-20.docx
+++ b/agnd-c1-foundations-of-agile-workbook-9-14-20.docx
@@ -666,23 +666,7 @@
           <w:rFonts w:ascii="Arial" w:eastAsia="Arial" w:hAnsi="Arial" w:cs="Arial"/>
           <w:color w:val="595959"/>
         </w:rPr>
-        <w:t xml:space="preserve">Set Up </w:t>
-      </w:r>
-      <w:proofErr w:type="gramStart"/>
-      <w:r>
-        <w:rPr>
-          <w:rFonts w:ascii="Arial" w:eastAsia="Arial" w:hAnsi="Arial" w:cs="Arial"/>
-          <w:color w:val="595959"/>
-        </w:rPr>
-        <w:t>The</w:t>
-      </w:r>
-      <w:proofErr w:type="gramEnd"/>
-      <w:r>
-        <w:rPr>
-          <w:rFonts w:ascii="Arial" w:eastAsia="Arial" w:hAnsi="Arial" w:cs="Arial"/>
-          <w:color w:val="595959"/>
-        </w:rPr>
-        <w:t xml:space="preserve"> Scrum Framework</w:t>
+        <w:t>Set Up The Scrum Framework</w:t>
       </w:r>
     </w:p>
     <w:p>
@@ -762,23 +746,7 @@
           <w:rFonts w:ascii="Arial" w:eastAsia="Arial" w:hAnsi="Arial" w:cs="Arial"/>
           <w:color w:val="4F4F4F"/>
         </w:rPr>
-        <w:t xml:space="preserve">SocialKare.gov was launched to allow citizens of </w:t>
-      </w:r>
-      <w:proofErr w:type="spellStart"/>
-      <w:r>
-        <w:rPr>
-          <w:rFonts w:ascii="Arial" w:eastAsia="Arial" w:hAnsi="Arial" w:cs="Arial"/>
-          <w:color w:val="4F4F4F"/>
-        </w:rPr>
-        <w:t>Nunamerica</w:t>
-      </w:r>
-      <w:proofErr w:type="spellEnd"/>
-      <w:r>
-        <w:rPr>
-          <w:rFonts w:ascii="Arial" w:eastAsia="Arial" w:hAnsi="Arial" w:cs="Arial"/>
-          <w:color w:val="4F4F4F"/>
-        </w:rPr>
-        <w:t xml:space="preserve"> to enroll in Social Services provided by the government as a result of a devastating pandemic. Unfortunately, the launch of SocialKare.gov was seen as a disaster from all project management metrics, as well as by its key stakeholders’ low satisfaction ratings.</w:t>
+        <w:t>SocialKare.gov was launched to allow citizens of Nunamerica to enroll in Social Services provided by the government as a result of a devastating pandemic. Unfortunately, the launch of SocialKare.gov was seen as a disaster from all project management metrics, as well as by its key stakeholders’ low satisfaction ratings.</w:t>
       </w:r>
     </w:p>
     <w:p>
@@ -1072,23 +1040,7 @@
           <w:rFonts w:ascii="Arial" w:eastAsia="Arial" w:hAnsi="Arial" w:cs="Arial"/>
           <w:color w:val="4F4F4F"/>
         </w:rPr>
-        <w:t xml:space="preserve">The website launched across all States on the same day. With zero prior experience for citizens who had never used such a website for their important Social </w:t>
-      </w:r>
-      <w:proofErr w:type="spellStart"/>
-      <w:r>
-        <w:rPr>
-          <w:rFonts w:ascii="Arial" w:eastAsia="Arial" w:hAnsi="Arial" w:cs="Arial"/>
-          <w:color w:val="4F4F4F"/>
-        </w:rPr>
-        <w:t>Services</w:t>
-      </w:r>
-      <w:proofErr w:type="spellEnd"/>
-      <w:r>
-        <w:rPr>
-          <w:rFonts w:ascii="Arial" w:eastAsia="Arial" w:hAnsi="Arial" w:cs="Arial"/>
-          <w:color w:val="4F4F4F"/>
-        </w:rPr>
-        <w:t xml:space="preserve"> needs, there was tremendous confusion during the first few days. The system got overwhelmed with users and a multitude of performance issues were reported immediately.</w:t>
+        <w:t>The website launched across all States on the same day. With zero prior experience for citizens who had never used such a website for their important Social Services needs, there was tremendous confusion during the first few days. The system got overwhelmed with users and a multitude of performance issues were reported immediately.</w:t>
       </w:r>
       <w:r>
         <w:rPr>
@@ -1166,23 +1118,7 @@
           <w:rFonts w:ascii="Arial" w:eastAsia="Arial" w:hAnsi="Arial" w:cs="Arial"/>
           <w:color w:val="4F4F4F"/>
         </w:rPr>
-        <w:t xml:space="preserve">Majority of the eligibility requirements were never approved by </w:t>
-      </w:r>
-      <w:proofErr w:type="spellStart"/>
-      <w:r>
-        <w:rPr>
-          <w:rFonts w:ascii="Arial" w:eastAsia="Arial" w:hAnsi="Arial" w:cs="Arial"/>
-          <w:color w:val="4F4F4F"/>
-        </w:rPr>
-        <w:t>SocialKare</w:t>
-      </w:r>
-      <w:proofErr w:type="spellEnd"/>
-      <w:r>
-        <w:rPr>
-          <w:rFonts w:ascii="Arial" w:eastAsia="Arial" w:hAnsi="Arial" w:cs="Arial"/>
-          <w:color w:val="4F4F4F"/>
-        </w:rPr>
-        <w:t xml:space="preserve"> project sponsors and supporting systems integration testing was patchy. The project team claimed they were trying to develop the system in an expedited fashion to meet the deadline so steps ‘had to be missed’. Two months before the scheduled launch, integration tests on the website had not been completed. End-to-end testing, left as the last phase, was never completed before the website launched.</w:t>
+        <w:t>Majority of the eligibility requirements were never approved by SocialKare project sponsors and supporting systems integration testing was patchy. The project team claimed they were trying to develop the system in an expedited fashion to meet the deadline so steps ‘had to be missed’. Two months before the scheduled launch, integration tests on the website had not been completed. End-to-end testing, left as the last phase, was never completed before the website launched.</w:t>
       </w:r>
       <w:r>
         <w:rPr>
@@ -1208,23 +1144,7 @@
           <w:rFonts w:ascii="Arial" w:eastAsia="Arial" w:hAnsi="Arial" w:cs="Arial"/>
           <w:color w:val="4F4F4F"/>
         </w:rPr>
-        <w:t xml:space="preserve">Despite thorough documentation and paper trails, oversight was inadequate. Theoretically, a number of governing committees were supposed to oversee the project through quarterly meetings with status updates. The project team spent a significant amount of time keeping up with the required project documents. However, no one raised issues of </w:t>
-      </w:r>
-      <w:proofErr w:type="spellStart"/>
-      <w:r>
-        <w:rPr>
-          <w:rFonts w:ascii="Arial" w:eastAsia="Arial" w:hAnsi="Arial" w:cs="Arial"/>
-          <w:color w:val="4F4F4F"/>
-        </w:rPr>
-        <w:t>SocialKare.gov's</w:t>
-      </w:r>
-      <w:proofErr w:type="spellEnd"/>
-      <w:r>
-        <w:rPr>
-          <w:rFonts w:ascii="Arial" w:eastAsia="Arial" w:hAnsi="Arial" w:cs="Arial"/>
-          <w:color w:val="4F4F4F"/>
-        </w:rPr>
-        <w:t xml:space="preserve"> functionality at the quarterly meetings since neither business representatives nor end user representatives had any hands-on demonstration of functionality that was being built.</w:t>
+        <w:t>Despite thorough documentation and paper trails, oversight was inadequate. Theoretically, a number of governing committees were supposed to oversee the project through quarterly meetings with status updates. The project team spent a significant amount of time keeping up with the required project documents. However, no one raised issues of SocialKare.gov's functionality at the quarterly meetings since neither business representatives nor end user representatives had any hands-on demonstration of functionality that was being built.</w:t>
       </w:r>
       <w:r>
         <w:rPr>
@@ -1277,23 +1197,7 @@
           <w:color w:val="4F4F4F"/>
         </w:rPr>
         <w:lastRenderedPageBreak/>
-        <w:t xml:space="preserve">While the project team was incentivized to deliver the requirements as specified, due to the time crunch, there was little in the way of ensuring these requirements made business sense throughout the project life cycle. The project team was overwhelmed with an excessive </w:t>
-      </w:r>
-      <w:proofErr w:type="gramStart"/>
-      <w:r>
-        <w:rPr>
-          <w:rFonts w:ascii="Arial" w:eastAsia="Arial" w:hAnsi="Arial" w:cs="Arial"/>
-          <w:color w:val="4F4F4F"/>
-        </w:rPr>
-        <w:t>amount</w:t>
-      </w:r>
-      <w:proofErr w:type="gramEnd"/>
-      <w:r>
-        <w:rPr>
-          <w:rFonts w:ascii="Arial" w:eastAsia="Arial" w:hAnsi="Arial" w:cs="Arial"/>
-          <w:color w:val="4F4F4F"/>
-        </w:rPr>
-        <w:t xml:space="preserve"> of requirements, all flagged as mandatory. What was given as detailed requirements upfront is what the project team worked diligently to deliver. </w:t>
+        <w:t xml:space="preserve">While the project team was incentivized to deliver the requirements as specified, due to the time crunch, there was little in the way of ensuring these requirements made business sense throughout the project life cycle. The project team was overwhelmed with an excessive amount of requirements, all flagged as mandatory. What was given as detailed requirements upfront is what the project team worked diligently to deliver. </w:t>
       </w:r>
       <w:r>
         <w:rPr>
@@ -1459,23 +1363,7 @@
           <w:color w:val="000000"/>
         </w:rPr>
         <w:br/>
-        <w:t xml:space="preserve">John is a </w:t>
-      </w:r>
-      <w:proofErr w:type="gramStart"/>
-      <w:r>
-        <w:rPr>
-          <w:rFonts w:ascii="Arial" w:eastAsia="Arial" w:hAnsi="Arial" w:cs="Arial"/>
-          <w:color w:val="000000"/>
-        </w:rPr>
-        <w:t>detail oriented</w:t>
-      </w:r>
-      <w:proofErr w:type="gramEnd"/>
-      <w:r>
-        <w:rPr>
-          <w:rFonts w:ascii="Arial" w:eastAsia="Arial" w:hAnsi="Arial" w:cs="Arial"/>
-          <w:color w:val="000000"/>
-        </w:rPr>
-        <w:t xml:space="preserve"> individual who likes to plan everything out in tremendous detail. He has several years of experience as a Technical Project Manager. Prior to stepping into the role of Project Manager, John was a Developer. He is known to have good communication skills. </w:t>
+        <w:t>John is a detail oriented individual who likes to plan everything out in tremendous detail. He has several years of experience as a Technical Project Manager. Prior to stepping into the role of Project Manager, John was a Developer. He is known to have good communication skills. </w:t>
       </w:r>
     </w:p>
     <w:p>
@@ -1575,23 +1463,7 @@
           <w:color w:val="000000"/>
         </w:rPr>
         <w:br/>
-        <w:t xml:space="preserve">Jane has sponsored this project. She is a senior executive and likes to stay involved with the </w:t>
-      </w:r>
-      <w:proofErr w:type="gramStart"/>
-      <w:r>
-        <w:rPr>
-          <w:rFonts w:ascii="Arial" w:eastAsia="Arial" w:hAnsi="Arial" w:cs="Arial"/>
-          <w:color w:val="000000"/>
-        </w:rPr>
-        <w:t>day to day</w:t>
-      </w:r>
-      <w:proofErr w:type="gramEnd"/>
-      <w:r>
-        <w:rPr>
-          <w:rFonts w:ascii="Arial" w:eastAsia="Arial" w:hAnsi="Arial" w:cs="Arial"/>
-          <w:color w:val="000000"/>
-        </w:rPr>
-        <w:t xml:space="preserve"> activities of projects that she sponsors.</w:t>
+        <w:t>Jane has sponsored this project. She is a senior executive and likes to stay involved with the day to day activities of projects that she sponsors.</w:t>
       </w:r>
     </w:p>
     <w:p>
@@ -1855,27 +1727,7 @@
           <w:sz w:val="28"/>
           <w:szCs w:val="28"/>
         </w:rPr>
-        <w:t xml:space="preserve">Read the </w:t>
-      </w:r>
-      <w:proofErr w:type="gramStart"/>
-      <w:r>
-        <w:rPr>
-          <w:rFonts w:ascii="Arial" w:eastAsia="Arial" w:hAnsi="Arial" w:cs="Arial"/>
-          <w:color w:val="2E3D49"/>
-          <w:sz w:val="28"/>
-          <w:szCs w:val="28"/>
-        </w:rPr>
-        <w:t>SocialKare.gov  case</w:t>
-      </w:r>
-      <w:proofErr w:type="gramEnd"/>
-      <w:r>
-        <w:rPr>
-          <w:rFonts w:ascii="Arial" w:eastAsia="Arial" w:hAnsi="Arial" w:cs="Arial"/>
-          <w:color w:val="2E3D49"/>
-          <w:sz w:val="28"/>
-          <w:szCs w:val="28"/>
-        </w:rPr>
-        <w:t xml:space="preserve"> study and identify at least three anti-patterns that prevented the Agile mindset from being present. Explain why each anti-pattern is problematic.</w:t>
+        <w:t>Read the SocialKare.gov  case study and identify at least three anti-patterns that prevented the Agile mindset from being present. Explain why each anti-pattern is problematic.</w:t>
       </w:r>
     </w:p>
     <w:p/>
@@ -2041,15 +1893,7 @@
               <w:t>Evidence:</w:t>
             </w:r>
             <w:r>
-              <w:t xml:space="preserve"> Each team member worked on their own list of </w:t>
-            </w:r>
-            <w:proofErr w:type="gramStart"/>
-            <w:r>
-              <w:t>task</w:t>
-            </w:r>
-            <w:proofErr w:type="gramEnd"/>
-            <w:r>
-              <w:t xml:space="preserve"> in silos.</w:t>
+              <w:t xml:space="preserve"> Each team member worked on their own list of task in silos.</w:t>
             </w:r>
           </w:p>
           <w:p/>
@@ -2100,21 +1944,8 @@
             <w:r>
               <w:t> </w:t>
             </w:r>
-            <w:proofErr w:type="spellStart"/>
-            <w:r>
-              <w:t>Dependancy</w:t>
-            </w:r>
-            <w:proofErr w:type="spellEnd"/>
-            <w:r>
-              <w:t xml:space="preserve"> on the Project Manager’s Technical </w:t>
-            </w:r>
-            <w:proofErr w:type="spellStart"/>
-            <w:r>
-              <w:t>Assitance</w:t>
-            </w:r>
-            <w:proofErr w:type="spellEnd"/>
-            <w:r>
-              <w:t>.  The anti-pattern here is a lack of mastery and ownership.</w:t>
+            <w:r>
+              <w:t>Dependancy on the Project Manager’s Technical Assitance.  The anti-pattern here is a lack of mastery and ownership.</w:t>
             </w:r>
           </w:p>
         </w:tc>
@@ -2242,15 +2073,7 @@
               <w:t xml:space="preserve">Results: </w:t>
             </w:r>
             <w:r>
-              <w:t xml:space="preserve">The project team was overwhelmed with an excessive </w:t>
-            </w:r>
-            <w:proofErr w:type="gramStart"/>
-            <w:r>
-              <w:t>amount</w:t>
-            </w:r>
-            <w:proofErr w:type="gramEnd"/>
-            <w:r>
-              <w:t xml:space="preserve"> of requirements.</w:t>
+              <w:t>The project team was overwhelmed with an excessive amount of requirements.</w:t>
             </w:r>
           </w:p>
         </w:tc>
@@ -2614,15 +2437,7 @@
               <w:t xml:space="preserve"> </w:t>
             </w:r>
             <w:r>
-              <w:t xml:space="preserve">Majority of the eligibility requirements were never approved by </w:t>
-            </w:r>
-            <w:proofErr w:type="spellStart"/>
-            <w:r>
-              <w:t>SocialKare</w:t>
-            </w:r>
-            <w:proofErr w:type="spellEnd"/>
-            <w:r>
-              <w:t xml:space="preserve"> project sponsors and supporting systems integration testing was patchy. </w:t>
+              <w:t xml:space="preserve">Majority of the eligibility requirements were never approved by SocialKare project sponsors and supporting systems integration testing was patchy. </w:t>
             </w:r>
           </w:p>
           <w:p/>
@@ -3333,15 +3148,7 @@
           </w:p>
           <w:p>
             <w:r>
-              <w:t xml:space="preserve">The website launched across all States on the same day. With zero prior experience for citizens who had never used such a website for their important Social </w:t>
-            </w:r>
-            <w:proofErr w:type="spellStart"/>
-            <w:r>
-              <w:t>Services</w:t>
-            </w:r>
-            <w:proofErr w:type="spellEnd"/>
-            <w:r>
-              <w:t xml:space="preserve"> needs</w:t>
+              <w:t>The website launched across all States on the same day. With zero prior experience for citizens who had never used such a website for their important Social Services needs</w:t>
             </w:r>
             <w:r>
               <w:t>.  This probes that the main goal in this case was to complete the project, rather than releasing a good product.</w:t>
@@ -3687,29 +3494,7 @@
                 <w:sz w:val="36"/>
                 <w:szCs w:val="36"/>
               </w:rPr>
-              <w:t xml:space="preserve">How It Will Help </w:t>
-            </w:r>
-            <w:proofErr w:type="gramStart"/>
-            <w:r>
-              <w:rPr>
-                <w:rFonts w:ascii="Arial" w:eastAsia="Arial" w:hAnsi="Arial" w:cs="Arial"/>
-                <w:b/>
-                <w:color w:val="FFFFFF"/>
-                <w:sz w:val="36"/>
-                <w:szCs w:val="36"/>
-              </w:rPr>
-              <w:t>The</w:t>
-            </w:r>
-            <w:proofErr w:type="gramEnd"/>
-            <w:r>
-              <w:rPr>
-                <w:rFonts w:ascii="Arial" w:eastAsia="Arial" w:hAnsi="Arial" w:cs="Arial"/>
-                <w:b/>
-                <w:color w:val="FFFFFF"/>
-                <w:sz w:val="36"/>
-                <w:szCs w:val="36"/>
-              </w:rPr>
-              <w:t xml:space="preserve"> Team</w:t>
+              <w:t>How It Will Help The Team</w:t>
             </w:r>
           </w:p>
         </w:tc>
@@ -4620,15 +4405,7 @@
           <w:p/>
           <w:p>
             <w:r>
-              <w:t xml:space="preserve">He was a developer and due to this </w:t>
-            </w:r>
-            <w:proofErr w:type="gramStart"/>
-            <w:r>
-              <w:t>fact</w:t>
-            </w:r>
-            <w:proofErr w:type="gramEnd"/>
-            <w:r>
-              <w:t xml:space="preserve"> he can really understand the Agile Team.</w:t>
+              <w:t>He was a developer and due to this fact he can really understand the Agile Team.</w:t>
             </w:r>
           </w:p>
         </w:tc>
@@ -5077,6 +4854,9 @@
             <w:r>
               <w:t> </w:t>
             </w:r>
+            <w:r>
+              <w:t>Product Owner/Sarah Tenure</w:t>
+            </w:r>
           </w:p>
         </w:tc>
         <w:tc>
@@ -5098,7 +4878,13 @@
           </w:tcPr>
           <w:p>
             <w:r>
-              <w:t> </w:t>
+              <w:t xml:space="preserve">She needs to learn to listen other members of the team, because listening to others is a key factor in making a Agile Team, successful. </w:t>
+            </w:r>
+          </w:p>
+          <w:p/>
+          <w:p>
+            <w:r>
+              <w:t>To take too much decisions on her own can lead the team to create silos.</w:t>
             </w:r>
           </w:p>
         </w:tc>
@@ -5113,7 +4899,11 @@
             </w:tcBorders>
             <w:shd w:val="clear" w:color="auto" w:fill="FFFFFF"/>
           </w:tcPr>
-          <w:p/>
+          <w:p>
+            <w:r>
+              <w:t xml:space="preserve">Sarah is strong headed and likes to make decisions based on how she sees things because she believes she has better insight than others who may have been with the organization for as long as she has.  </w:t>
+            </w:r>
+          </w:p>
         </w:tc>
       </w:tr>
       <w:tr>
@@ -5142,6 +4932,9 @@
             <w:r>
               <w:t> </w:t>
             </w:r>
+            <w:r>
+              <w:t>Facilitator/John Details</w:t>
+            </w:r>
           </w:p>
         </w:tc>
         <w:tc>
@@ -5163,7 +4956,7 @@
           </w:tcPr>
           <w:p>
             <w:r>
-              <w:t> </w:t>
+              <w:t>He needs to learn to be more product centric, because although of his very useful experience as a traditional project manager, in order to be a successful part leader in a Agile Team he needs to adopt the practices of Agile Project Management.</w:t>
             </w:r>
           </w:p>
         </w:tc>
@@ -5178,7 +4971,17 @@
             </w:tcBorders>
             <w:shd w:val="clear" w:color="auto" w:fill="FFFFFF"/>
           </w:tcPr>
-          <w:p/>
+          <w:p>
+            <w:r>
+              <w:t>John is a detail</w:t>
+            </w:r>
+            <w:r>
+              <w:t>-</w:t>
+            </w:r>
+            <w:r>
+              <w:t>oriented individual who likes to plan everything out in tremendous detail.</w:t>
+            </w:r>
+          </w:p>
         </w:tc>
       </w:tr>
       <w:tr>
@@ -5207,6 +5010,9 @@
             <w:r>
               <w:t> </w:t>
             </w:r>
+            <w:r>
+              <w:t>Agile Team Member/Tim Devs</w:t>
+            </w:r>
           </w:p>
         </w:tc>
         <w:tc>
@@ -5228,7 +5034,21 @@
           </w:tcPr>
           <w:p>
             <w:r>
-              <w:t> </w:t>
+              <w:t>He needs to improve his communication skills because he is part of a team.</w:t>
+            </w:r>
+            <w:r>
+              <w:br/>
+            </w:r>
+            <w:r>
+              <w:br/>
+              <w:t xml:space="preserve">His approach could contribute in a negative way, to create silos.  </w:t>
+            </w:r>
+            <w:r>
+              <w:br/>
+            </w:r>
+            <w:r>
+              <w:br/>
+              <w:t>He needs to learn to cooperate with the people who belong to the business area.</w:t>
             </w:r>
           </w:p>
         </w:tc>
@@ -5243,7 +5063,17 @@
             </w:tcBorders>
             <w:shd w:val="clear" w:color="auto" w:fill="FFFFFF"/>
           </w:tcPr>
+          <w:p>
+            <w:r>
+              <w:t>He prefers working as an individual contributor where he can spend time diving into the technical challenges on his own.</w:t>
+            </w:r>
+          </w:p>
           <w:p/>
+          <w:p>
+            <w:r>
+              <w:t>Tim maintains a strong focus on technical delivery and prefers the business users to stay out of his way while he is working through the development work.</w:t>
+            </w:r>
+          </w:p>
         </w:tc>
       </w:tr>
     </w:tbl>
@@ -5258,6 +5088,7 @@
         </w:rPr>
       </w:pPr>
       <w:r>
+        <w:lastRenderedPageBreak/>
         <w:br w:type="page"/>
       </w:r>
     </w:p>
@@ -5442,6 +5273,9 @@
             <w:r>
               <w:t> </w:t>
             </w:r>
+            <w:r>
+              <w:t>Stakeholder (Jane Dollars)</w:t>
+            </w:r>
           </w:p>
         </w:tc>
         <w:tc>
@@ -5462,8 +5296,31 @@
             </w:tcMar>
           </w:tcPr>
           <w:p>
-            <w:r>
-              <w:t> </w:t>
+            <w:pPr>
+              <w:rPr>
+                <w:color w:val="0B0B0B"/>
+              </w:rPr>
+            </w:pPr>
+            <w:r>
+              <w:rPr>
+                <w:color w:val="0B0B0B"/>
+              </w:rPr>
+              <w:t>The involvement of the Stakeholders in the project is very important, because they have a big interest in the product being worked on.</w:t>
+            </w:r>
+          </w:p>
+          <w:p>
+            <w:pPr>
+              <w:rPr>
+                <w:color w:val="0B0B0B"/>
+              </w:rPr>
+            </w:pPr>
+          </w:p>
+          <w:p>
+            <w:r>
+              <w:rPr>
+                <w:color w:val="0B0B0B"/>
+              </w:rPr>
+              <w:t xml:space="preserve">People like Jane Dollars, the citizens, </w:t>
             </w:r>
           </w:p>
         </w:tc>
@@ -5494,6 +5351,9 @@
             <w:r>
               <w:t> </w:t>
             </w:r>
+            <w:r>
+              <w:t>Center of Excellence</w:t>
+            </w:r>
           </w:p>
         </w:tc>
         <w:tc>
@@ -5516,6 +5376,9 @@
           <w:p>
             <w:r>
               <w:t> </w:t>
+            </w:r>
+            <w:r>
+              <w:t>This role is very important for this project, because, the project is highly regulated by multiple government agencies.</w:t>
             </w:r>
           </w:p>
         </w:tc>
@@ -5546,6 +5409,9 @@
             <w:r>
               <w:t> </w:t>
             </w:r>
+            <w:r>
+              <w:t>Domain Subject Matter Expert</w:t>
+            </w:r>
           </w:p>
         </w:tc>
         <w:tc>
@@ -5568,6 +5434,9 @@
           <w:p>
             <w:r>
               <w:t> </w:t>
+            </w:r>
+            <w:r>
+              <w:t>This role is very important because the most of Software Developers don’t have a lot of knowledge and sometime, don’t have a lot of interest in things related to social services provided by the government.</w:t>
             </w:r>
           </w:p>
         </w:tc>
@@ -6525,29 +6394,7 @@
                 <w:sz w:val="28"/>
                 <w:szCs w:val="28"/>
               </w:rPr>
-              <w:t xml:space="preserve">How The Benefit </w:t>
-            </w:r>
-            <w:proofErr w:type="gramStart"/>
-            <w:r>
-              <w:rPr>
-                <w:rFonts w:ascii="Arial" w:eastAsia="Arial" w:hAnsi="Arial" w:cs="Arial"/>
-                <w:b/>
-                <w:color w:val="FFFFFF"/>
-                <w:sz w:val="28"/>
-                <w:szCs w:val="28"/>
-              </w:rPr>
-              <w:t>will</w:t>
-            </w:r>
-            <w:proofErr w:type="gramEnd"/>
-            <w:r>
-              <w:rPr>
-                <w:rFonts w:ascii="Arial" w:eastAsia="Arial" w:hAnsi="Arial" w:cs="Arial"/>
-                <w:b/>
-                <w:color w:val="FFFFFF"/>
-                <w:sz w:val="28"/>
-                <w:szCs w:val="28"/>
-              </w:rPr>
-              <w:t xml:space="preserve"> Help SocialKare.gov</w:t>
+              <w:t>How The Benefit will Help SocialKare.gov</w:t>
             </w:r>
           </w:p>
         </w:tc>

</xml_diff>

<commit_message>
#Build and Evolve Agile Teams - 19. Solution: Centralized vs. Decentralized Decisions
</commit_message>
<xml_diff>
--- a/agnd-c1-foundations-of-agile-workbook-9-14-20.docx
+++ b/agnd-c1-foundations-of-agile-workbook-9-14-20.docx
@@ -746,7 +746,23 @@
           <w:rFonts w:ascii="Arial" w:eastAsia="Arial" w:hAnsi="Arial" w:cs="Arial"/>
           <w:color w:val="4F4F4F"/>
         </w:rPr>
-        <w:t>SocialKare.gov was launched to allow citizens of Nunamerica to enroll in Social Services provided by the government as a result of a devastating pandemic. Unfortunately, the launch of SocialKare.gov was seen as a disaster from all project management metrics, as well as by its key stakeholders’ low satisfaction ratings.</w:t>
+        <w:t xml:space="preserve">SocialKare.gov was launched to allow citizens of </w:t>
+      </w:r>
+      <w:proofErr w:type="spellStart"/>
+      <w:r>
+        <w:rPr>
+          <w:rFonts w:ascii="Arial" w:eastAsia="Arial" w:hAnsi="Arial" w:cs="Arial"/>
+          <w:color w:val="4F4F4F"/>
+        </w:rPr>
+        <w:t>Nunamerica</w:t>
+      </w:r>
+      <w:proofErr w:type="spellEnd"/>
+      <w:r>
+        <w:rPr>
+          <w:rFonts w:ascii="Arial" w:eastAsia="Arial" w:hAnsi="Arial" w:cs="Arial"/>
+          <w:color w:val="4F4F4F"/>
+        </w:rPr>
+        <w:t xml:space="preserve"> to enroll in Social Services provided by the government as a result of a devastating pandemic. Unfortunately, the launch of SocialKare.gov was seen as a disaster from all project management metrics, as well as by its key stakeholders’ low satisfaction ratings.</w:t>
       </w:r>
     </w:p>
     <w:p>
@@ -1040,7 +1056,23 @@
           <w:rFonts w:ascii="Arial" w:eastAsia="Arial" w:hAnsi="Arial" w:cs="Arial"/>
           <w:color w:val="4F4F4F"/>
         </w:rPr>
-        <w:t>The website launched across all States on the same day. With zero prior experience for citizens who had never used such a website for their important Social Services needs, there was tremendous confusion during the first few days. The system got overwhelmed with users and a multitude of performance issues were reported immediately.</w:t>
+        <w:t xml:space="preserve">The website launched across all States on the same day. With zero prior experience for citizens who had never used such a website for their important Social </w:t>
+      </w:r>
+      <w:proofErr w:type="spellStart"/>
+      <w:r>
+        <w:rPr>
+          <w:rFonts w:ascii="Arial" w:eastAsia="Arial" w:hAnsi="Arial" w:cs="Arial"/>
+          <w:color w:val="4F4F4F"/>
+        </w:rPr>
+        <w:t>Services</w:t>
+      </w:r>
+      <w:proofErr w:type="spellEnd"/>
+      <w:r>
+        <w:rPr>
+          <w:rFonts w:ascii="Arial" w:eastAsia="Arial" w:hAnsi="Arial" w:cs="Arial"/>
+          <w:color w:val="4F4F4F"/>
+        </w:rPr>
+        <w:t xml:space="preserve"> needs, there was tremendous confusion during the first few days. The system got overwhelmed with users and a multitude of performance issues were reported immediately.</w:t>
       </w:r>
       <w:r>
         <w:rPr>
@@ -1118,7 +1150,23 @@
           <w:rFonts w:ascii="Arial" w:eastAsia="Arial" w:hAnsi="Arial" w:cs="Arial"/>
           <w:color w:val="4F4F4F"/>
         </w:rPr>
-        <w:t>Majority of the eligibility requirements were never approved by SocialKare project sponsors and supporting systems integration testing was patchy. The project team claimed they were trying to develop the system in an expedited fashion to meet the deadline so steps ‘had to be missed’. Two months before the scheduled launch, integration tests on the website had not been completed. End-to-end testing, left as the last phase, was never completed before the website launched.</w:t>
+        <w:t xml:space="preserve">Majority of the eligibility requirements were never approved by </w:t>
+      </w:r>
+      <w:proofErr w:type="spellStart"/>
+      <w:r>
+        <w:rPr>
+          <w:rFonts w:ascii="Arial" w:eastAsia="Arial" w:hAnsi="Arial" w:cs="Arial"/>
+          <w:color w:val="4F4F4F"/>
+        </w:rPr>
+        <w:t>SocialKare</w:t>
+      </w:r>
+      <w:proofErr w:type="spellEnd"/>
+      <w:r>
+        <w:rPr>
+          <w:rFonts w:ascii="Arial" w:eastAsia="Arial" w:hAnsi="Arial" w:cs="Arial"/>
+          <w:color w:val="4F4F4F"/>
+        </w:rPr>
+        <w:t xml:space="preserve"> project sponsors and supporting systems integration testing was patchy. The project team claimed they were trying to develop the system in an expedited fashion to meet the deadline so steps ‘had to be missed’. Two months before the scheduled launch, integration tests on the website had not been completed. End-to-end testing, left as the last phase, was never completed before the website launched.</w:t>
       </w:r>
       <w:r>
         <w:rPr>
@@ -1144,7 +1192,23 @@
           <w:rFonts w:ascii="Arial" w:eastAsia="Arial" w:hAnsi="Arial" w:cs="Arial"/>
           <w:color w:val="4F4F4F"/>
         </w:rPr>
-        <w:t>Despite thorough documentation and paper trails, oversight was inadequate. Theoretically, a number of governing committees were supposed to oversee the project through quarterly meetings with status updates. The project team spent a significant amount of time keeping up with the required project documents. However, no one raised issues of SocialKare.gov's functionality at the quarterly meetings since neither business representatives nor end user representatives had any hands-on demonstration of functionality that was being built.</w:t>
+        <w:t xml:space="preserve">Despite thorough documentation and paper trails, oversight was inadequate. Theoretically, a number of governing committees were supposed to oversee the project through quarterly meetings with status updates. The project team spent a significant amount of time keeping up with the required project documents. However, no one raised issues of </w:t>
+      </w:r>
+      <w:proofErr w:type="spellStart"/>
+      <w:r>
+        <w:rPr>
+          <w:rFonts w:ascii="Arial" w:eastAsia="Arial" w:hAnsi="Arial" w:cs="Arial"/>
+          <w:color w:val="4F4F4F"/>
+        </w:rPr>
+        <w:t>SocialKare.gov's</w:t>
+      </w:r>
+      <w:proofErr w:type="spellEnd"/>
+      <w:r>
+        <w:rPr>
+          <w:rFonts w:ascii="Arial" w:eastAsia="Arial" w:hAnsi="Arial" w:cs="Arial"/>
+          <w:color w:val="4F4F4F"/>
+        </w:rPr>
+        <w:t xml:space="preserve"> functionality at the quarterly meetings since neither business representatives nor end user representatives had any hands-on demonstration of functionality that was being built.</w:t>
       </w:r>
       <w:r>
         <w:rPr>
@@ -1944,8 +2008,21 @@
             <w:r>
               <w:t> </w:t>
             </w:r>
-            <w:r>
-              <w:t>Dependancy on the Project Manager’s Technical Assitance.  The anti-pattern here is a lack of mastery and ownership.</w:t>
+            <w:proofErr w:type="spellStart"/>
+            <w:r>
+              <w:t>Dependancy</w:t>
+            </w:r>
+            <w:proofErr w:type="spellEnd"/>
+            <w:r>
+              <w:t xml:space="preserve"> on the Project Manager’s Technical </w:t>
+            </w:r>
+            <w:proofErr w:type="spellStart"/>
+            <w:r>
+              <w:t>Assitance</w:t>
+            </w:r>
+            <w:proofErr w:type="spellEnd"/>
+            <w:r>
+              <w:t>.  The anti-pattern here is a lack of mastery and ownership.</w:t>
             </w:r>
           </w:p>
         </w:tc>
@@ -2437,7 +2514,15 @@
               <w:t xml:space="preserve"> </w:t>
             </w:r>
             <w:r>
-              <w:t xml:space="preserve">Majority of the eligibility requirements were never approved by SocialKare project sponsors and supporting systems integration testing was patchy. </w:t>
+              <w:t xml:space="preserve">Majority of the eligibility requirements were never approved by </w:t>
+            </w:r>
+            <w:proofErr w:type="spellStart"/>
+            <w:r>
+              <w:t>SocialKare</w:t>
+            </w:r>
+            <w:proofErr w:type="spellEnd"/>
+            <w:r>
+              <w:t xml:space="preserve"> project sponsors and supporting systems integration testing was patchy. </w:t>
             </w:r>
           </w:p>
           <w:p/>
@@ -3148,7 +3233,15 @@
           </w:p>
           <w:p>
             <w:r>
-              <w:t>The website launched across all States on the same day. With zero prior experience for citizens who had never used such a website for their important Social Services needs</w:t>
+              <w:t xml:space="preserve">The website launched across all States on the same day. With zero prior experience for citizens who had never used such a website for their important Social </w:t>
+            </w:r>
+            <w:proofErr w:type="spellStart"/>
+            <w:r>
+              <w:t>Services</w:t>
+            </w:r>
+            <w:proofErr w:type="spellEnd"/>
+            <w:r>
+              <w:t xml:space="preserve"> needs</w:t>
             </w:r>
             <w:r>
               <w:t>.  This probes that the main goal in this case was to complete the project, rather than releasing a good product.</w:t>
@@ -4878,7 +4971,15 @@
           </w:tcPr>
           <w:p>
             <w:r>
-              <w:t xml:space="preserve">She needs to learn to listen other members of the team, because listening to others is a key factor in making a Agile Team, successful. </w:t>
+              <w:t xml:space="preserve">She needs to learn to listen other members of the team, because listening to others is a key factor in making </w:t>
+            </w:r>
+            <w:proofErr w:type="spellStart"/>
+            <w:r>
+              <w:t>a</w:t>
+            </w:r>
+            <w:proofErr w:type="spellEnd"/>
+            <w:r>
+              <w:t xml:space="preserve"> Agile Team, successful. </w:t>
             </w:r>
           </w:p>
           <w:p/>
@@ -4956,7 +5057,15 @@
           </w:tcPr>
           <w:p>
             <w:r>
-              <w:t>He needs to learn to be more product centric, because although of his very useful experience as a traditional project manager, in order to be a successful part leader in a Agile Team he needs to adopt the practices of Agile Project Management.</w:t>
+              <w:t xml:space="preserve">He needs to learn to be more product centric, because although of his very useful experience as a traditional project manager, in order to be a successful part leader in </w:t>
+            </w:r>
+            <w:proofErr w:type="spellStart"/>
+            <w:r>
+              <w:t>a</w:t>
+            </w:r>
+            <w:proofErr w:type="spellEnd"/>
+            <w:r>
+              <w:t xml:space="preserve"> Agile Team he needs to adopt the practices of Agile Project Management.</w:t>
             </w:r>
           </w:p>
         </w:tc>
@@ -5691,6 +5800,9 @@
             <w:r>
               <w:t> </w:t>
             </w:r>
+            <w:r>
+              <w:t>The date of the day for launching the application.</w:t>
+            </w:r>
           </w:p>
         </w:tc>
         <w:tc>
@@ -5712,7 +5824,7 @@
           </w:tcPr>
           <w:p>
             <w:r>
-              <w:t> </w:t>
+              <w:t>This decision can have a wide impact in the organization, because involves the release of the application across all states, and there are many internal and external stakeholders involved in the project.</w:t>
             </w:r>
           </w:p>
         </w:tc>
@@ -5743,6 +5855,9 @@
             <w:r>
               <w:t> </w:t>
             </w:r>
+            <w:r>
+              <w:t>The configuration of the teams and the assignation of roles.</w:t>
+            </w:r>
           </w:p>
         </w:tc>
         <w:tc>
@@ -5765,6 +5880,9 @@
           <w:p>
             <w:r>
               <w:t> </w:t>
+            </w:r>
+            <w:r>
+              <w:t>This decision is crucial and will impact the project from the beginning to the end.</w:t>
             </w:r>
           </w:p>
         </w:tc>
@@ -5795,6 +5913,9 @@
             <w:r>
               <w:t> </w:t>
             </w:r>
+            <w:r>
+              <w:t>The communication with government agencies and external stakeholders.</w:t>
+            </w:r>
           </w:p>
         </w:tc>
         <w:tc>
@@ -5817,6 +5938,9 @@
           <w:p>
             <w:r>
               <w:t> </w:t>
+            </w:r>
+            <w:r>
+              <w:t>This decision will be crucial for the success of the project.</w:t>
             </w:r>
           </w:p>
         </w:tc>
@@ -5938,6 +6062,9 @@
             <w:r>
               <w:t> </w:t>
             </w:r>
+            <w:r>
+              <w:t>Scheduling of the meetings between members of the Agile Team.</w:t>
+            </w:r>
           </w:p>
         </w:tc>
         <w:tc>
@@ -5960,6 +6087,15 @@
           <w:p>
             <w:r>
               <w:t> </w:t>
+            </w:r>
+            <w:r>
+              <w:t xml:space="preserve">Is up to the Agile Teams, </w:t>
+            </w:r>
+            <w:r>
+              <w:t xml:space="preserve">to decide </w:t>
+            </w:r>
+            <w:r>
+              <w:t>how they organize themselves</w:t>
             </w:r>
           </w:p>
         </w:tc>
@@ -5990,6 +6126,9 @@
             <w:r>
               <w:t> </w:t>
             </w:r>
+            <w:r>
+              <w:t>Setting of the milestones</w:t>
+            </w:r>
           </w:p>
         </w:tc>
         <w:tc>
@@ -6012,6 +6151,9 @@
           <w:p>
             <w:r>
               <w:t> </w:t>
+            </w:r>
+            <w:r>
+              <w:t>This will be decided by the Agile Teams themselves, based on constant feedback and the priorities in the project’s backlog.</w:t>
             </w:r>
           </w:p>
         </w:tc>
@@ -6040,30 +6182,33 @@
           </w:tcPr>
           <w:p>
             <w:r>
+              <w:t>Hiring new members of the teams or reassign positions within the teams.</w:t>
+            </w:r>
+          </w:p>
+        </w:tc>
+        <w:tc>
+          <w:tcPr>
+            <w:tcW w:w="6480" w:type="dxa"/>
+            <w:tcBorders>
+              <w:top w:val="single" w:sz="8" w:space="0" w:color="595959"/>
+              <w:left w:val="single" w:sz="8" w:space="0" w:color="595959"/>
+              <w:bottom w:val="single" w:sz="8" w:space="0" w:color="595959"/>
+              <w:right w:val="single" w:sz="8" w:space="0" w:color="595959"/>
+            </w:tcBorders>
+            <w:shd w:val="clear" w:color="auto" w:fill="FFFFFF"/>
+            <w:tcMar>
+              <w:top w:w="105" w:type="dxa"/>
+              <w:left w:w="90" w:type="dxa"/>
+              <w:bottom w:w="105" w:type="dxa"/>
+              <w:right w:w="90" w:type="dxa"/>
+            </w:tcMar>
+          </w:tcPr>
+          <w:p>
+            <w:r>
               <w:t> </w:t>
             </w:r>
-          </w:p>
-        </w:tc>
-        <w:tc>
-          <w:tcPr>
-            <w:tcW w:w="6480" w:type="dxa"/>
-            <w:tcBorders>
-              <w:top w:val="single" w:sz="8" w:space="0" w:color="595959"/>
-              <w:left w:val="single" w:sz="8" w:space="0" w:color="595959"/>
-              <w:bottom w:val="single" w:sz="8" w:space="0" w:color="595959"/>
-              <w:right w:val="single" w:sz="8" w:space="0" w:color="595959"/>
-            </w:tcBorders>
-            <w:shd w:val="clear" w:color="auto" w:fill="FFFFFF"/>
-            <w:tcMar>
-              <w:top w:w="105" w:type="dxa"/>
-              <w:left w:w="90" w:type="dxa"/>
-              <w:bottom w:w="105" w:type="dxa"/>
-              <w:right w:w="90" w:type="dxa"/>
-            </w:tcMar>
-          </w:tcPr>
-          <w:p>
-            <w:r>
-              <w:t> </w:t>
+            <w:r>
+              <w:t>Is up to the Agile Teams to decide if they require new personal to help to develop the project faster or more efficiently, and to reassign tasks to different members of the teams.</w:t>
             </w:r>
           </w:p>
         </w:tc>
@@ -6071,45 +6216,6 @@
     </w:tbl>
     <w:p>
       <w:pPr>
-        <w:rPr>
-          <w:rFonts w:ascii="Arial" w:eastAsia="Arial" w:hAnsi="Arial" w:cs="Arial"/>
-          <w:color w:val="4F4F4F"/>
-        </w:rPr>
-      </w:pPr>
-      <w:r>
-        <w:br w:type="page"/>
-      </w:r>
-    </w:p>
-    <w:p>
-      <w:pPr>
-        <w:ind w:left="360"/>
-        <w:jc w:val="center"/>
-        <w:rPr>
-          <w:rFonts w:ascii="Arial" w:eastAsia="Arial" w:hAnsi="Arial" w:cs="Arial"/>
-          <w:b/>
-          <w:color w:val="02B3E4"/>
-          <w:sz w:val="72"/>
-          <w:szCs w:val="72"/>
-        </w:rPr>
-      </w:pPr>
-    </w:p>
-    <w:p>
-      <w:pPr>
-        <w:ind w:left="360"/>
-        <w:jc w:val="center"/>
-        <w:rPr>
-          <w:rFonts w:ascii="Arial" w:eastAsia="Arial" w:hAnsi="Arial" w:cs="Arial"/>
-          <w:b/>
-          <w:color w:val="02B3E4"/>
-          <w:sz w:val="72"/>
-          <w:szCs w:val="72"/>
-        </w:rPr>
-      </w:pPr>
-    </w:p>
-    <w:p>
-      <w:pPr>
-        <w:ind w:left="360"/>
-        <w:jc w:val="center"/>
         <w:rPr>
           <w:rFonts w:ascii="Arial" w:eastAsia="Arial" w:hAnsi="Arial" w:cs="Arial"/>
           <w:b/>

</xml_diff>

<commit_message>
#agile frameworks - 7. solution: agile frameworks
</commit_message>
<xml_diff>
--- a/agnd-c1-foundations-of-agile-workbook-9-14-20.docx
+++ b/agnd-c1-foundations-of-agile-workbook-9-14-20.docx
@@ -746,23 +746,7 @@
           <w:rFonts w:ascii="Arial" w:eastAsia="Arial" w:hAnsi="Arial" w:cs="Arial"/>
           <w:color w:val="4F4F4F"/>
         </w:rPr>
-        <w:t xml:space="preserve">SocialKare.gov was launched to allow citizens of </w:t>
-      </w:r>
-      <w:proofErr w:type="spellStart"/>
-      <w:r>
-        <w:rPr>
-          <w:rFonts w:ascii="Arial" w:eastAsia="Arial" w:hAnsi="Arial" w:cs="Arial"/>
-          <w:color w:val="4F4F4F"/>
-        </w:rPr>
-        <w:t>Nunamerica</w:t>
-      </w:r>
-      <w:proofErr w:type="spellEnd"/>
-      <w:r>
-        <w:rPr>
-          <w:rFonts w:ascii="Arial" w:eastAsia="Arial" w:hAnsi="Arial" w:cs="Arial"/>
-          <w:color w:val="4F4F4F"/>
-        </w:rPr>
-        <w:t xml:space="preserve"> to enroll in Social Services provided by the government as a result of a devastating pandemic. Unfortunately, the launch of SocialKare.gov was seen as a disaster from all project management metrics, as well as by its key stakeholders’ low satisfaction ratings.</w:t>
+        <w:t>SocialKare.gov was launched to allow citizens of Nunamerica to enroll in Social Services provided by the government as a result of a devastating pandemic. Unfortunately, the launch of SocialKare.gov was seen as a disaster from all project management metrics, as well as by its key stakeholders’ low satisfaction ratings.</w:t>
       </w:r>
     </w:p>
     <w:p>
@@ -1056,23 +1040,7 @@
           <w:rFonts w:ascii="Arial" w:eastAsia="Arial" w:hAnsi="Arial" w:cs="Arial"/>
           <w:color w:val="4F4F4F"/>
         </w:rPr>
-        <w:t xml:space="preserve">The website launched across all States on the same day. With zero prior experience for citizens who had never used such a website for their important Social </w:t>
-      </w:r>
-      <w:proofErr w:type="spellStart"/>
-      <w:r>
-        <w:rPr>
-          <w:rFonts w:ascii="Arial" w:eastAsia="Arial" w:hAnsi="Arial" w:cs="Arial"/>
-          <w:color w:val="4F4F4F"/>
-        </w:rPr>
-        <w:t>Services</w:t>
-      </w:r>
-      <w:proofErr w:type="spellEnd"/>
-      <w:r>
-        <w:rPr>
-          <w:rFonts w:ascii="Arial" w:eastAsia="Arial" w:hAnsi="Arial" w:cs="Arial"/>
-          <w:color w:val="4F4F4F"/>
-        </w:rPr>
-        <w:t xml:space="preserve"> needs, there was tremendous confusion during the first few days. The system got overwhelmed with users and a multitude of performance issues were reported immediately.</w:t>
+        <w:t>The website launched across all States on the same day. With zero prior experience for citizens who had never used such a website for their important Social Services needs, there was tremendous confusion during the first few days. The system got overwhelmed with users and a multitude of performance issues were reported immediately.</w:t>
       </w:r>
       <w:r>
         <w:rPr>
@@ -1150,23 +1118,7 @@
           <w:rFonts w:ascii="Arial" w:eastAsia="Arial" w:hAnsi="Arial" w:cs="Arial"/>
           <w:color w:val="4F4F4F"/>
         </w:rPr>
-        <w:t xml:space="preserve">Majority of the eligibility requirements were never approved by </w:t>
-      </w:r>
-      <w:proofErr w:type="spellStart"/>
-      <w:r>
-        <w:rPr>
-          <w:rFonts w:ascii="Arial" w:eastAsia="Arial" w:hAnsi="Arial" w:cs="Arial"/>
-          <w:color w:val="4F4F4F"/>
-        </w:rPr>
-        <w:t>SocialKare</w:t>
-      </w:r>
-      <w:proofErr w:type="spellEnd"/>
-      <w:r>
-        <w:rPr>
-          <w:rFonts w:ascii="Arial" w:eastAsia="Arial" w:hAnsi="Arial" w:cs="Arial"/>
-          <w:color w:val="4F4F4F"/>
-        </w:rPr>
-        <w:t xml:space="preserve"> project sponsors and supporting systems integration testing was patchy. The project team claimed they were trying to develop the system in an expedited fashion to meet the deadline so steps ‘had to be missed’. Two months before the scheduled launch, integration tests on the website had not been completed. End-to-end testing, left as the last phase, was never completed before the website launched.</w:t>
+        <w:t>Majority of the eligibility requirements were never approved by SocialKare project sponsors and supporting systems integration testing was patchy. The project team claimed they were trying to develop the system in an expedited fashion to meet the deadline so steps ‘had to be missed’. Two months before the scheduled launch, integration tests on the website had not been completed. End-to-end testing, left as the last phase, was never completed before the website launched.</w:t>
       </w:r>
       <w:r>
         <w:rPr>
@@ -1192,23 +1144,7 @@
           <w:rFonts w:ascii="Arial" w:eastAsia="Arial" w:hAnsi="Arial" w:cs="Arial"/>
           <w:color w:val="4F4F4F"/>
         </w:rPr>
-        <w:t xml:space="preserve">Despite thorough documentation and paper trails, oversight was inadequate. Theoretically, a number of governing committees were supposed to oversee the project through quarterly meetings with status updates. The project team spent a significant amount of time keeping up with the required project documents. However, no one raised issues of </w:t>
-      </w:r>
-      <w:proofErr w:type="spellStart"/>
-      <w:r>
-        <w:rPr>
-          <w:rFonts w:ascii="Arial" w:eastAsia="Arial" w:hAnsi="Arial" w:cs="Arial"/>
-          <w:color w:val="4F4F4F"/>
-        </w:rPr>
-        <w:t>SocialKare.gov's</w:t>
-      </w:r>
-      <w:proofErr w:type="spellEnd"/>
-      <w:r>
-        <w:rPr>
-          <w:rFonts w:ascii="Arial" w:eastAsia="Arial" w:hAnsi="Arial" w:cs="Arial"/>
-          <w:color w:val="4F4F4F"/>
-        </w:rPr>
-        <w:t xml:space="preserve"> functionality at the quarterly meetings since neither business representatives nor end user representatives had any hands-on demonstration of functionality that was being built.</w:t>
+        <w:t>Despite thorough documentation and paper trails, oversight was inadequate. Theoretically, a number of governing committees were supposed to oversee the project through quarterly meetings with status updates. The project team spent a significant amount of time keeping up with the required project documents. However, no one raised issues of SocialKare.gov's functionality at the quarterly meetings since neither business representatives nor end user representatives had any hands-on demonstration of functionality that was being built.</w:t>
       </w:r>
       <w:r>
         <w:rPr>
@@ -1570,17 +1506,7 @@
           <w:szCs w:val="72"/>
         </w:rPr>
       </w:pPr>
-    </w:p>
-    <w:p>
-      <w:pPr>
-        <w:pBdr>
-          <w:top w:val="nil"/>
-          <w:left w:val="nil"/>
-          <w:bottom w:val="nil"/>
-          <w:right w:val="nil"/>
-          <w:between w:val="nil"/>
-        </w:pBdr>
-        <w:jc w:val="center"/>
+      <w:r>
         <w:rPr>
           <w:rFonts w:ascii="Arial" w:eastAsia="Arial" w:hAnsi="Arial" w:cs="Arial"/>
           <w:b/>
@@ -1588,72 +1514,7 @@
           <w:sz w:val="72"/>
           <w:szCs w:val="72"/>
         </w:rPr>
-      </w:pPr>
-    </w:p>
-    <w:p>
-      <w:pPr>
-        <w:pBdr>
-          <w:top w:val="nil"/>
-          <w:left w:val="nil"/>
-          <w:bottom w:val="nil"/>
-          <w:right w:val="nil"/>
-          <w:between w:val="nil"/>
-        </w:pBdr>
-        <w:jc w:val="center"/>
-        <w:rPr>
-          <w:rFonts w:ascii="Arial" w:eastAsia="Arial" w:hAnsi="Arial" w:cs="Arial"/>
-          <w:b/>
-          <w:color w:val="02B3E4"/>
-          <w:sz w:val="72"/>
-          <w:szCs w:val="72"/>
-        </w:rPr>
-      </w:pPr>
-    </w:p>
-    <w:p>
-      <w:pPr>
-        <w:pBdr>
-          <w:top w:val="nil"/>
-          <w:left w:val="nil"/>
-          <w:bottom w:val="nil"/>
-          <w:right w:val="nil"/>
-          <w:between w:val="nil"/>
-        </w:pBdr>
-        <w:jc w:val="center"/>
-        <w:rPr>
-          <w:rFonts w:ascii="Arial" w:eastAsia="Arial" w:hAnsi="Arial" w:cs="Arial"/>
-          <w:b/>
-          <w:color w:val="02B3E4"/>
-          <w:sz w:val="72"/>
-          <w:szCs w:val="72"/>
-        </w:rPr>
-      </w:pPr>
-    </w:p>
-    <w:p>
-      <w:pPr>
-        <w:pBdr>
-          <w:top w:val="nil"/>
-          <w:left w:val="nil"/>
-          <w:bottom w:val="nil"/>
-          <w:right w:val="nil"/>
-          <w:between w:val="nil"/>
-        </w:pBdr>
-        <w:jc w:val="center"/>
-        <w:rPr>
-          <w:rFonts w:ascii="Arial" w:eastAsia="Arial" w:hAnsi="Arial" w:cs="Arial"/>
-          <w:b/>
-          <w:color w:val="02B3E4"/>
-          <w:sz w:val="72"/>
-          <w:szCs w:val="72"/>
-        </w:rPr>
-      </w:pPr>
-      <w:r>
-        <w:rPr>
-          <w:rFonts w:ascii="Arial" w:eastAsia="Arial" w:hAnsi="Arial" w:cs="Arial"/>
-          <w:b/>
-          <w:color w:val="02B3E4"/>
-          <w:sz w:val="72"/>
-          <w:szCs w:val="72"/>
-        </w:rPr>
+        <w:lastRenderedPageBreak/>
         <w:t>Why Agile Exercises</w:t>
       </w:r>
     </w:p>
@@ -2008,21 +1869,8 @@
             <w:r>
               <w:t> </w:t>
             </w:r>
-            <w:proofErr w:type="spellStart"/>
-            <w:r>
-              <w:t>Dependancy</w:t>
-            </w:r>
-            <w:proofErr w:type="spellEnd"/>
-            <w:r>
-              <w:t xml:space="preserve"> on the Project Manager’s Technical </w:t>
-            </w:r>
-            <w:proofErr w:type="spellStart"/>
-            <w:r>
-              <w:t>Assitance</w:t>
-            </w:r>
-            <w:proofErr w:type="spellEnd"/>
-            <w:r>
-              <w:t>.  The anti-pattern here is a lack of mastery and ownership.</w:t>
+            <w:r>
+              <w:t>Dependancy on the Project Manager’s Technical Assitance.  The anti-pattern here is a lack of mastery and ownership.</w:t>
             </w:r>
           </w:p>
         </w:tc>
@@ -2219,11 +2067,8 @@
         </w:rPr>
       </w:pPr>
       <w:r>
-        <w:lastRenderedPageBreak/>
         <w:br w:type="page"/>
       </w:r>
-    </w:p>
-    <w:p>
       <w:r>
         <w:rPr>
           <w:rFonts w:ascii="Arial" w:eastAsia="Arial" w:hAnsi="Arial" w:cs="Arial"/>
@@ -2514,15 +2359,7 @@
               <w:t xml:space="preserve"> </w:t>
             </w:r>
             <w:r>
-              <w:t xml:space="preserve">Majority of the eligibility requirements were never approved by </w:t>
-            </w:r>
-            <w:proofErr w:type="spellStart"/>
-            <w:r>
-              <w:t>SocialKare</w:t>
-            </w:r>
-            <w:proofErr w:type="spellEnd"/>
-            <w:r>
-              <w:t xml:space="preserve"> project sponsors and supporting systems integration testing was patchy. </w:t>
+              <w:t xml:space="preserve">Majority of the eligibility requirements were never approved by SocialKare project sponsors and supporting systems integration testing was patchy. </w:t>
             </w:r>
           </w:p>
           <w:p/>
@@ -3233,15 +3070,7 @@
           </w:p>
           <w:p>
             <w:r>
-              <w:t xml:space="preserve">The website launched across all States on the same day. With zero prior experience for citizens who had never used such a website for their important Social </w:t>
-            </w:r>
-            <w:proofErr w:type="spellStart"/>
-            <w:r>
-              <w:t>Services</w:t>
-            </w:r>
-            <w:proofErr w:type="spellEnd"/>
-            <w:r>
-              <w:t xml:space="preserve"> needs</w:t>
+              <w:t>The website launched across all States on the same day. With zero prior experience for citizens who had never used such a website for their important Social Services needs</w:t>
             </w:r>
             <w:r>
               <w:t>.  This probes that the main goal in this case was to complete the project, rather than releasing a good product.</w:t>
@@ -3392,7 +3221,6 @@
           </w:tcPr>
           <w:p>
             <w:r>
-              <w:lastRenderedPageBreak/>
               <w:t> </w:t>
             </w:r>
           </w:p>
@@ -3845,23 +3673,24 @@
         </w:tc>
       </w:tr>
     </w:tbl>
-    <w:p>
-      <w:pPr>
-        <w:rPr>
-          <w:rFonts w:ascii="Arial" w:eastAsia="Arial" w:hAnsi="Arial" w:cs="Arial"/>
-          <w:b/>
-          <w:color w:val="02B3E4"/>
-          <w:sz w:val="72"/>
-          <w:szCs w:val="72"/>
-        </w:rPr>
-      </w:pPr>
-      <w:r>
-        <w:br w:type="page"/>
-      </w:r>
-    </w:p>
-    <w:p>
-      <w:pPr>
-        <w:jc w:val="center"/>
+    <w:p/>
+    <w:p/>
+    <w:p/>
+    <w:p/>
+    <w:p/>
+    <w:p/>
+    <w:p/>
+    <w:p/>
+    <w:p/>
+    <w:p/>
+    <w:p/>
+    <w:p/>
+    <w:p/>
+    <w:p/>
+    <w:p/>
+    <w:p/>
+    <w:p>
+      <w:pPr>
         <w:rPr>
           <w:rFonts w:ascii="Arial" w:eastAsia="Arial" w:hAnsi="Arial" w:cs="Arial"/>
           <w:b/>
@@ -3889,17 +3718,7 @@
           <w:szCs w:val="72"/>
         </w:rPr>
       </w:pPr>
-    </w:p>
-    <w:p>
-      <w:pPr>
-        <w:pBdr>
-          <w:top w:val="nil"/>
-          <w:left w:val="nil"/>
-          <w:bottom w:val="nil"/>
-          <w:right w:val="nil"/>
-          <w:between w:val="nil"/>
-        </w:pBdr>
-        <w:jc w:val="center"/>
+      <w:r>
         <w:rPr>
           <w:rFonts w:ascii="Arial" w:eastAsia="Arial" w:hAnsi="Arial" w:cs="Arial"/>
           <w:b/>
@@ -3907,34 +3726,7 @@
           <w:sz w:val="72"/>
           <w:szCs w:val="72"/>
         </w:rPr>
-      </w:pPr>
-    </w:p>
-    <w:p>
-      <w:pPr>
-        <w:pBdr>
-          <w:top w:val="nil"/>
-          <w:left w:val="nil"/>
-          <w:bottom w:val="nil"/>
-          <w:right w:val="nil"/>
-          <w:between w:val="nil"/>
-        </w:pBdr>
-        <w:jc w:val="center"/>
-        <w:rPr>
-          <w:rFonts w:ascii="Arial" w:eastAsia="Arial" w:hAnsi="Arial" w:cs="Arial"/>
-          <w:b/>
-          <w:color w:val="02B3E4"/>
-          <w:sz w:val="72"/>
-          <w:szCs w:val="72"/>
-        </w:rPr>
-      </w:pPr>
-      <w:r>
-        <w:rPr>
-          <w:rFonts w:ascii="Arial" w:eastAsia="Arial" w:hAnsi="Arial" w:cs="Arial"/>
-          <w:b/>
-          <w:color w:val="02B3E4"/>
-          <w:sz w:val="72"/>
-          <w:szCs w:val="72"/>
-        </w:rPr>
+        <w:lastRenderedPageBreak/>
         <w:t>Agile Team Exercises</w:t>
       </w:r>
     </w:p>
@@ -4971,15 +4763,7 @@
           </w:tcPr>
           <w:p>
             <w:r>
-              <w:t xml:space="preserve">She needs to learn to listen other members of the team, because listening to others is a key factor in making </w:t>
-            </w:r>
-            <w:proofErr w:type="spellStart"/>
-            <w:r>
-              <w:t>a</w:t>
-            </w:r>
-            <w:proofErr w:type="spellEnd"/>
-            <w:r>
-              <w:t xml:space="preserve"> Agile Team, successful. </w:t>
+              <w:t xml:space="preserve">She needs to learn to listen other members of the team, because listening to others is a key factor in making a Agile Team, successful. </w:t>
             </w:r>
           </w:p>
           <w:p/>
@@ -5057,15 +4841,7 @@
           </w:tcPr>
           <w:p>
             <w:r>
-              <w:t xml:space="preserve">He needs to learn to be more product centric, because although of his very useful experience as a traditional project manager, in order to be a successful part leader in </w:t>
-            </w:r>
-            <w:proofErr w:type="spellStart"/>
-            <w:r>
-              <w:t>a</w:t>
-            </w:r>
-            <w:proofErr w:type="spellEnd"/>
-            <w:r>
-              <w:t xml:space="preserve"> Agile Team he needs to adopt the practices of Agile Project Management.</w:t>
+              <w:t>He needs to learn to be more product centric, because although of his very useful experience as a traditional project manager, in order to be a successful part leader in a Agile Team he needs to adopt the practices of Agile Project Management.</w:t>
             </w:r>
           </w:p>
         </w:tc>
@@ -5197,11 +4973,8 @@
         </w:rPr>
       </w:pPr>
       <w:r>
-        <w:lastRenderedPageBreak/>
         <w:br w:type="page"/>
       </w:r>
-    </w:p>
-    <w:p>
       <w:r>
         <w:rPr>
           <w:rFonts w:ascii="Arial" w:eastAsia="Arial" w:hAnsi="Arial" w:cs="Arial"/>
@@ -6216,6 +5989,7 @@
     </w:tbl>
     <w:p>
       <w:pPr>
+        <w:jc w:val="center"/>
         <w:rPr>
           <w:rFonts w:ascii="Arial" w:eastAsia="Arial" w:hAnsi="Arial" w:cs="Arial"/>
           <w:b/>
@@ -6224,11 +5998,7 @@
           <w:szCs w:val="72"/>
         </w:rPr>
       </w:pPr>
-    </w:p>
-    <w:p>
-      <w:pPr>
-        <w:ind w:left="360"/>
-        <w:jc w:val="center"/>
+      <w:r>
         <w:rPr>
           <w:rFonts w:ascii="Arial" w:eastAsia="Arial" w:hAnsi="Arial" w:cs="Arial"/>
           <w:b/>
@@ -6236,28 +6006,7 @@
           <w:sz w:val="72"/>
           <w:szCs w:val="72"/>
         </w:rPr>
-      </w:pPr>
-    </w:p>
-    <w:p>
-      <w:pPr>
-        <w:ind w:left="360"/>
-        <w:jc w:val="center"/>
-        <w:rPr>
-          <w:rFonts w:ascii="Arial" w:eastAsia="Arial" w:hAnsi="Arial" w:cs="Arial"/>
-          <w:b/>
-          <w:color w:val="02B3E4"/>
-          <w:sz w:val="72"/>
-          <w:szCs w:val="72"/>
-        </w:rPr>
-      </w:pPr>
-      <w:r>
-        <w:rPr>
-          <w:rFonts w:ascii="Arial" w:eastAsia="Arial" w:hAnsi="Arial" w:cs="Arial"/>
-          <w:b/>
-          <w:color w:val="02B3E4"/>
-          <w:sz w:val="72"/>
-          <w:szCs w:val="72"/>
-        </w:rPr>
+        <w:lastRenderedPageBreak/>
         <w:t>Agile Framework Exercises</w:t>
       </w:r>
     </w:p>
@@ -6529,7 +6278,7 @@
           </w:tcPr>
           <w:p>
             <w:r>
-              <w:t> </w:t>
+              <w:t>The use of an Agile Framework can help this organization to bring structure and do adapt to the modern way of develop software in the highly competitive current industrial scenario.</w:t>
             </w:r>
           </w:p>
         </w:tc>
@@ -6552,7 +6301,7 @@
           </w:tcPr>
           <w:p>
             <w:r>
-              <w:t> </w:t>
+              <w:t>SocialKare.gov will benefit being capable to deliver software iteratively, testing continuously, and making the customers more satisfied.</w:t>
             </w:r>
           </w:p>
         </w:tc>
@@ -6583,6 +6332,9 @@
             <w:r>
               <w:t> </w:t>
             </w:r>
+            <w:r>
+              <w:t>The organization would be able to organize more efficient teams.</w:t>
+            </w:r>
           </w:p>
         </w:tc>
         <w:tc>
@@ -6605,6 +6357,9 @@
           <w:p>
             <w:r>
               <w:t> </w:t>
+            </w:r>
+            <w:r>
+              <w:t>Having the right individuals assigned to the right roles and tasks can make the development process more efficient.</w:t>
             </w:r>
           </w:p>
         </w:tc>
@@ -6635,6 +6390,9 @@
             <w:r>
               <w:t> </w:t>
             </w:r>
+            <w:r>
+              <w:t>The use of a framework can improve the communication channels.</w:t>
+            </w:r>
           </w:p>
         </w:tc>
         <w:tc>
@@ -6656,7 +6414,7 @@
           </w:tcPr>
           <w:p>
             <w:r>
-              <w:t> </w:t>
+              <w:t>The right level of communication is crucial to the success of the project, and the capability of understanding between team members and with external stakeholders.</w:t>
             </w:r>
           </w:p>
         </w:tc>
@@ -6718,15 +6476,6 @@
       <w:r>
         <w:br w:type="page"/>
       </w:r>
-    </w:p>
-    <w:p>
-      <w:pPr>
-        <w:ind w:left="360"/>
-      </w:pPr>
-    </w:p>
-    <w:p/>
-    <w:p/>
-    <w:p>
       <w:r>
         <w:rPr>
           <w:rFonts w:ascii="Arial" w:eastAsia="Arial" w:hAnsi="Arial" w:cs="Arial"/>
@@ -6735,6 +6484,7 @@
           <w:sz w:val="54"/>
           <w:szCs w:val="54"/>
         </w:rPr>
+        <w:lastRenderedPageBreak/>
         <w:t>Set Up the Scrum Framework</w:t>
       </w:r>
     </w:p>

</xml_diff>

<commit_message>
#agile-frameworks - 13. kanban
</commit_message>
<xml_diff>
--- a/agnd-c1-foundations-of-agile-workbook-9-14-20.docx
+++ b/agnd-c1-foundations-of-agile-workbook-9-14-20.docx
@@ -3221,6 +3221,7 @@
           </w:tcPr>
           <w:p>
             <w:r>
+              <w:lastRenderedPageBreak/>
               <w:t> </w:t>
             </w:r>
           </w:p>
@@ -6662,7 +6663,10 @@
           </w:tcPr>
           <w:p>
             <w:r>
-              <w:t> </w:t>
+              <w:t>Product Owner/ Sarah Tenure</w:t>
+            </w:r>
+            <w:r>
+              <w:t>.</w:t>
             </w:r>
           </w:p>
         </w:tc>
@@ -6685,7 +6689,19 @@
           </w:tcPr>
           <w:p>
             <w:r>
-              <w:t> </w:t>
+              <w:t>Maximize value delivery.</w:t>
+            </w:r>
+          </w:p>
+          <w:p/>
+          <w:p>
+            <w:r>
+              <w:t>Prioritize and manage the Product Backlog.</w:t>
+            </w:r>
+          </w:p>
+          <w:p/>
+          <w:p>
+            <w:r>
+              <w:t>Listen the Agile Team for input.</w:t>
             </w:r>
           </w:p>
         </w:tc>
@@ -6714,7 +6730,10 @@
           </w:tcPr>
           <w:p>
             <w:r>
-              <w:t> </w:t>
+              <w:t>Scrum Master/John Details</w:t>
+            </w:r>
+            <w:r>
+              <w:t>.</w:t>
             </w:r>
           </w:p>
         </w:tc>
@@ -6737,7 +6756,29 @@
           </w:tcPr>
           <w:p>
             <w:r>
-              <w:t> </w:t>
+              <w:t>Keep Agile Team moving towards business objectives.</w:t>
+            </w:r>
+            <w:r>
+              <w:br/>
+            </w:r>
+          </w:p>
+          <w:p>
+            <w:r>
+              <w:t>Providing facilitation and non-technical solutioning.</w:t>
+            </w:r>
+            <w:r>
+              <w:br/>
+            </w:r>
+            <w:r>
+              <w:br/>
+              <w:t>Removes blockages.</w:t>
+            </w:r>
+            <w:r>
+              <w:br/>
+            </w:r>
+            <w:r>
+              <w:br/>
+              <w:t>Facilitates ceremonies.</w:t>
             </w:r>
           </w:p>
         </w:tc>
@@ -6766,7 +6807,10 @@
           </w:tcPr>
           <w:p>
             <w:r>
-              <w:t> </w:t>
+              <w:t>Agile Team/Tim Devs</w:t>
+            </w:r>
+            <w:r>
+              <w:t>.</w:t>
             </w:r>
           </w:p>
         </w:tc>
@@ -6789,7 +6833,16 @@
           </w:tcPr>
           <w:p>
             <w:r>
-              <w:t> </w:t>
+              <w:t>Accomplish the work to complete each iteration.</w:t>
+            </w:r>
+            <w:r>
+              <w:br/>
+            </w:r>
+            <w:r>
+              <w:br/>
+            </w:r>
+            <w:r>
+              <w:t>Promoting innovation.</w:t>
             </w:r>
           </w:p>
         </w:tc>
@@ -7019,6 +7072,9 @@
             <w:r>
               <w:t> </w:t>
             </w:r>
+            <w:r>
+              <w:t>Project Vision Ceremony.</w:t>
+            </w:r>
           </w:p>
         </w:tc>
         <w:tc>
@@ -7040,7 +7096,7 @@
           </w:tcPr>
           <w:p>
             <w:r>
-              <w:t> </w:t>
+              <w:t>Identify the business need, the project’s product deliverable is intended to achieve.</w:t>
             </w:r>
           </w:p>
         </w:tc>
@@ -7055,20 +7111,34 @@
             </w:tcBorders>
             <w:shd w:val="clear" w:color="auto" w:fill="FFFFFF"/>
           </w:tcPr>
+          <w:p>
+            <w:r>
+              <w:t>Discuss the project goals, identify the sponsor, and outline the project vision, success criteria, assumptions, constrains, and risks.</w:t>
+            </w:r>
+          </w:p>
+        </w:tc>
+        <w:tc>
+          <w:tcPr>
+            <w:tcW w:w="3240" w:type="dxa"/>
+            <w:tcBorders>
+              <w:top w:val="single" w:sz="24" w:space="0" w:color="595959"/>
+              <w:left w:val="single" w:sz="8" w:space="0" w:color="595959"/>
+              <w:bottom w:val="single" w:sz="8" w:space="0" w:color="595959"/>
+              <w:right w:val="single" w:sz="8" w:space="0" w:color="595959"/>
+            </w:tcBorders>
+            <w:shd w:val="clear" w:color="auto" w:fill="FFFFFF"/>
+          </w:tcPr>
+          <w:p>
+            <w:r>
+              <w:t>Beginning of the project.</w:t>
+            </w:r>
+          </w:p>
           <w:p/>
-        </w:tc>
-        <w:tc>
-          <w:tcPr>
-            <w:tcW w:w="3240" w:type="dxa"/>
-            <w:tcBorders>
-              <w:top w:val="single" w:sz="24" w:space="0" w:color="595959"/>
-              <w:left w:val="single" w:sz="8" w:space="0" w:color="595959"/>
-              <w:bottom w:val="single" w:sz="8" w:space="0" w:color="595959"/>
-              <w:right w:val="single" w:sz="8" w:space="0" w:color="595959"/>
-            </w:tcBorders>
-            <w:shd w:val="clear" w:color="auto" w:fill="FFFFFF"/>
-          </w:tcPr>
-          <w:p/>
+          <w:p>
+            <w:r>
+              <w:t>1 hour.</w:t>
+            </w:r>
+          </w:p>
         </w:tc>
       </w:tr>
       <w:tr>
@@ -7095,7 +7165,7 @@
           </w:tcPr>
           <w:p>
             <w:r>
-              <w:t> </w:t>
+              <w:t>Daily Stand Up or Scrum.</w:t>
             </w:r>
           </w:p>
         </w:tc>
@@ -7118,7 +7188,7 @@
           </w:tcPr>
           <w:p>
             <w:r>
-              <w:t> </w:t>
+              <w:t>To synchronize activities.</w:t>
             </w:r>
           </w:p>
         </w:tc>
@@ -7133,7 +7203,54 @@
             </w:tcBorders>
             <w:shd w:val="clear" w:color="auto" w:fill="FFFFFF"/>
           </w:tcPr>
+          <w:p>
+            <w:r>
+              <w:t>To synchronize activities and create a short-term plan for the next 24 hours.</w:t>
+            </w:r>
+          </w:p>
           <w:p/>
+          <w:p>
+            <w:pPr>
+              <w:pStyle w:val="ab"/>
+              <w:numPr>
+                <w:ilvl w:val="0"/>
+                <w:numId w:val="10"/>
+              </w:numPr>
+            </w:pPr>
+            <w:r>
+              <w:t>What did I do since the last time we met?</w:t>
+            </w:r>
+          </w:p>
+          <w:p/>
+          <w:p>
+            <w:pPr>
+              <w:pStyle w:val="ab"/>
+              <w:numPr>
+                <w:ilvl w:val="0"/>
+                <w:numId w:val="10"/>
+              </w:numPr>
+            </w:pPr>
+            <w:r>
+              <w:t>What do I plan to accomplish today?</w:t>
+            </w:r>
+          </w:p>
+          <w:p>
+            <w:pPr>
+              <w:pStyle w:val="ab"/>
+            </w:pPr>
+          </w:p>
+          <w:p>
+            <w:pPr>
+              <w:pStyle w:val="ab"/>
+              <w:numPr>
+                <w:ilvl w:val="0"/>
+                <w:numId w:val="10"/>
+              </w:numPr>
+            </w:pPr>
+            <w:r>
+              <w:t>What impediments am I encountering?</w:t>
+            </w:r>
+          </w:p>
         </w:tc>
         <w:tc>
           <w:tcPr>
@@ -7146,7 +7263,17 @@
             </w:tcBorders>
             <w:shd w:val="clear" w:color="auto" w:fill="FFFFFF"/>
           </w:tcPr>
+          <w:p>
+            <w:r>
+              <w:t>Every day.</w:t>
+            </w:r>
+          </w:p>
           <w:p/>
+          <w:p>
+            <w:r>
+              <w:t>15 minutes.</w:t>
+            </w:r>
+          </w:p>
         </w:tc>
       </w:tr>
       <w:tr>
@@ -7173,7 +7300,8 @@
           </w:tcPr>
           <w:p>
             <w:r>
-              <w:t> </w:t>
+              <w:lastRenderedPageBreak/>
+              <w:t>Sprint Planning.</w:t>
             </w:r>
           </w:p>
         </w:tc>
@@ -7196,9 +7324,17 @@
           </w:tcPr>
           <w:p>
             <w:r>
-              <w:t> </w:t>
-            </w:r>
-          </w:p>
+              <w:t>The team self-organizes and plans out the work to be performed in the Sprint.</w:t>
+            </w:r>
+          </w:p>
+          <w:p/>
+          <w:p>
+            <w:r>
+              <w:t>The work is prioritized by the Product Owner.</w:t>
+            </w:r>
+          </w:p>
+          <w:p/>
+          <w:p/>
         </w:tc>
         <w:tc>
           <w:tcPr>
@@ -7211,7 +7347,48 @@
             </w:tcBorders>
             <w:shd w:val="clear" w:color="auto" w:fill="FFFFFF"/>
           </w:tcPr>
+          <w:p>
+            <w:pPr>
+              <w:pStyle w:val="ab"/>
+              <w:numPr>
+                <w:ilvl w:val="0"/>
+                <w:numId w:val="11"/>
+              </w:numPr>
+            </w:pPr>
+            <w:r>
+              <w:t>What are we committing to deliver in the upcoming Sprint?</w:t>
+            </w:r>
+          </w:p>
           <w:p/>
+          <w:p>
+            <w:pPr>
+              <w:pStyle w:val="ab"/>
+              <w:numPr>
+                <w:ilvl w:val="0"/>
+                <w:numId w:val="11"/>
+              </w:numPr>
+            </w:pPr>
+            <w:r>
+              <w:t>How will we complete the work required to achieve this commitment?</w:t>
+            </w:r>
+          </w:p>
+          <w:p>
+            <w:pPr>
+              <w:pStyle w:val="ab"/>
+            </w:pPr>
+          </w:p>
+          <w:p>
+            <w:pPr>
+              <w:pStyle w:val="ab"/>
+              <w:numPr>
+                <w:ilvl w:val="0"/>
+                <w:numId w:val="11"/>
+              </w:numPr>
+            </w:pPr>
+            <w:r>
+              <w:t>What are the respective estimates for each user story and associated tasks?</w:t>
+            </w:r>
+          </w:p>
         </w:tc>
         <w:tc>
           <w:tcPr>
@@ -7224,7 +7401,17 @@
             </w:tcBorders>
             <w:shd w:val="clear" w:color="auto" w:fill="FFFFFF"/>
           </w:tcPr>
+          <w:p>
+            <w:r>
+              <w:t>One time in one-month Sprint.</w:t>
+            </w:r>
+          </w:p>
           <w:p/>
+          <w:p>
+            <w:r>
+              <w:t>8 hours.</w:t>
+            </w:r>
+          </w:p>
         </w:tc>
       </w:tr>
     </w:tbl>
@@ -7451,7 +7638,7 @@
           </w:tcPr>
           <w:p>
             <w:r>
-              <w:t> </w:t>
+              <w:t>Sprint Review.</w:t>
             </w:r>
           </w:p>
         </w:tc>
@@ -7474,7 +7661,7 @@
           </w:tcPr>
           <w:p>
             <w:r>
-              <w:t> </w:t>
+              <w:t>To generate feedback and nurture collaboration</w:t>
             </w:r>
           </w:p>
         </w:tc>
@@ -7489,7 +7676,13 @@
             </w:tcBorders>
             <w:shd w:val="clear" w:color="auto" w:fill="FFFFFF"/>
           </w:tcPr>
+          <w:p>
+            <w:r>
+              <w:t>The team demonstrates the Sprint’s incremental work to the Product Owner and other business representatives.</w:t>
+            </w:r>
+          </w:p>
           <w:p/>
+          <w:p/>
         </w:tc>
         <w:tc>
           <w:tcPr>
@@ -7502,7 +7695,17 @@
             </w:tcBorders>
             <w:shd w:val="clear" w:color="auto" w:fill="FFFFFF"/>
           </w:tcPr>
+          <w:p>
+            <w:r>
+              <w:t>Once at the end of each Sprint.</w:t>
+            </w:r>
+          </w:p>
           <w:p/>
+          <w:p>
+            <w:r>
+              <w:t>4 hours for a one-month sprint.</w:t>
+            </w:r>
+          </w:p>
         </w:tc>
       </w:tr>
       <w:tr>
@@ -7529,6 +7732,9 @@
           </w:tcPr>
           <w:p>
             <w:r>
+              <w:t>Sprint Retrospective.</w:t>
+            </w:r>
+            <w:r>
               <w:t> </w:t>
             </w:r>
           </w:p>
@@ -7552,7 +7758,7 @@
           </w:tcPr>
           <w:p>
             <w:r>
-              <w:t> </w:t>
+              <w:t>The team self-inspects its performance during the Sprint and identifies practical opportunities for improvement for subsequent sprints.</w:t>
             </w:r>
           </w:p>
         </w:tc>
@@ -7567,20 +7773,40 @@
             </w:tcBorders>
             <w:shd w:val="clear" w:color="auto" w:fill="FFFFFF"/>
           </w:tcPr>
+          <w:p>
+            <w:r>
+              <w:t>To discuss what went well, as well as what to continue to doing that is working very well</w:t>
+            </w:r>
+            <w:r>
+              <w:t xml:space="preserve"> for the Agile Team in terms of delivering value.</w:t>
+            </w:r>
+            <w:r>
+              <w:t xml:space="preserve"> </w:t>
+            </w:r>
+          </w:p>
+        </w:tc>
+        <w:tc>
+          <w:tcPr>
+            <w:tcW w:w="3240" w:type="dxa"/>
+            <w:tcBorders>
+              <w:top w:val="single" w:sz="8" w:space="0" w:color="595959"/>
+              <w:left w:val="single" w:sz="8" w:space="0" w:color="595959"/>
+              <w:bottom w:val="single" w:sz="8" w:space="0" w:color="595959"/>
+              <w:right w:val="single" w:sz="8" w:space="0" w:color="595959"/>
+            </w:tcBorders>
+            <w:shd w:val="clear" w:color="auto" w:fill="FFFFFF"/>
+          </w:tcPr>
+          <w:p>
+            <w:r>
+              <w:t>After the sprint review.</w:t>
+            </w:r>
+          </w:p>
           <w:p/>
-        </w:tc>
-        <w:tc>
-          <w:tcPr>
-            <w:tcW w:w="3240" w:type="dxa"/>
-            <w:tcBorders>
-              <w:top w:val="single" w:sz="8" w:space="0" w:color="595959"/>
-              <w:left w:val="single" w:sz="8" w:space="0" w:color="595959"/>
-              <w:bottom w:val="single" w:sz="8" w:space="0" w:color="595959"/>
-              <w:right w:val="single" w:sz="8" w:space="0" w:color="595959"/>
-            </w:tcBorders>
-            <w:shd w:val="clear" w:color="auto" w:fill="FFFFFF"/>
-          </w:tcPr>
-          <w:p/>
+          <w:p>
+            <w:r>
+              <w:t>3 hours for a one-month Sprint.</w:t>
+            </w:r>
+          </w:p>
         </w:tc>
       </w:tr>
       <w:tr>
@@ -7609,6 +7835,9 @@
             <w:r>
               <w:t> </w:t>
             </w:r>
+            <w:r>
+              <w:t xml:space="preserve">Release Planning. </w:t>
+            </w:r>
           </w:p>
         </w:tc>
         <w:tc>
@@ -7630,7 +7859,10 @@
           </w:tcPr>
           <w:p>
             <w:r>
-              <w:t> </w:t>
+              <w:t>The team develops a Release Plan that defines when a collecti</w:t>
+            </w:r>
+            <w:r>
+              <w:t>on of functionality will be delivered to the customer base.</w:t>
             </w:r>
           </w:p>
         </w:tc>
@@ -7645,7 +7877,11 @@
             </w:tcBorders>
             <w:shd w:val="clear" w:color="auto" w:fill="FFFFFF"/>
           </w:tcPr>
-          <w:p/>
+          <w:p>
+            <w:r>
+              <w:t>To discuss critical dates and milestone, coordinate with dependent departments and systems, and balance business value vs quality.</w:t>
+            </w:r>
+          </w:p>
         </w:tc>
         <w:tc>
           <w:tcPr>
@@ -7658,7 +7894,11 @@
             </w:tcBorders>
             <w:shd w:val="clear" w:color="auto" w:fill="FFFFFF"/>
           </w:tcPr>
-          <w:p/>
+          <w:p>
+            <w:r>
+              <w:t>Only occurs when there is a Release, time-boxed to 20 minutes.</w:t>
+            </w:r>
+          </w:p>
         </w:tc>
       </w:tr>
     </w:tbl>
@@ -10439,6 +10679,184 @@
     </w:lvl>
   </w:abstractNum>
   <w:abstractNum w:abstractNumId="1" w15:restartNumberingAfterBreak="0">
+    <w:nsid w:val="158C5B56"/>
+    <w:multiLevelType w:val="hybridMultilevel"/>
+    <w:tmpl w:val="A8B24E58"/>
+    <w:lvl w:ilvl="0" w:tplc="04190019">
+      <w:start w:val="1"/>
+      <w:numFmt w:val="lowerLetter"/>
+      <w:lvlText w:val="%1."/>
+      <w:lvlJc w:val="left"/>
+      <w:pPr>
+        <w:ind w:left="720" w:hanging="360"/>
+      </w:pPr>
+      <w:rPr>
+        <w:rFonts w:hint="default"/>
+      </w:rPr>
+    </w:lvl>
+    <w:lvl w:ilvl="1" w:tplc="04190019" w:tentative="1">
+      <w:start w:val="1"/>
+      <w:numFmt w:val="lowerLetter"/>
+      <w:lvlText w:val="%2."/>
+      <w:lvlJc w:val="left"/>
+      <w:pPr>
+        <w:ind w:left="1440" w:hanging="360"/>
+      </w:pPr>
+    </w:lvl>
+    <w:lvl w:ilvl="2" w:tplc="0419001B" w:tentative="1">
+      <w:start w:val="1"/>
+      <w:numFmt w:val="lowerRoman"/>
+      <w:lvlText w:val="%3."/>
+      <w:lvlJc w:val="right"/>
+      <w:pPr>
+        <w:ind w:left="2160" w:hanging="180"/>
+      </w:pPr>
+    </w:lvl>
+    <w:lvl w:ilvl="3" w:tplc="0419000F" w:tentative="1">
+      <w:start w:val="1"/>
+      <w:numFmt w:val="decimal"/>
+      <w:lvlText w:val="%4."/>
+      <w:lvlJc w:val="left"/>
+      <w:pPr>
+        <w:ind w:left="2880" w:hanging="360"/>
+      </w:pPr>
+    </w:lvl>
+    <w:lvl w:ilvl="4" w:tplc="04190019" w:tentative="1">
+      <w:start w:val="1"/>
+      <w:numFmt w:val="lowerLetter"/>
+      <w:lvlText w:val="%5."/>
+      <w:lvlJc w:val="left"/>
+      <w:pPr>
+        <w:ind w:left="3600" w:hanging="360"/>
+      </w:pPr>
+    </w:lvl>
+    <w:lvl w:ilvl="5" w:tplc="0419001B" w:tentative="1">
+      <w:start w:val="1"/>
+      <w:numFmt w:val="lowerRoman"/>
+      <w:lvlText w:val="%6."/>
+      <w:lvlJc w:val="right"/>
+      <w:pPr>
+        <w:ind w:left="4320" w:hanging="180"/>
+      </w:pPr>
+    </w:lvl>
+    <w:lvl w:ilvl="6" w:tplc="0419000F" w:tentative="1">
+      <w:start w:val="1"/>
+      <w:numFmt w:val="decimal"/>
+      <w:lvlText w:val="%7."/>
+      <w:lvlJc w:val="left"/>
+      <w:pPr>
+        <w:ind w:left="5040" w:hanging="360"/>
+      </w:pPr>
+    </w:lvl>
+    <w:lvl w:ilvl="7" w:tplc="04190019" w:tentative="1">
+      <w:start w:val="1"/>
+      <w:numFmt w:val="lowerLetter"/>
+      <w:lvlText w:val="%8."/>
+      <w:lvlJc w:val="left"/>
+      <w:pPr>
+        <w:ind w:left="5760" w:hanging="360"/>
+      </w:pPr>
+    </w:lvl>
+    <w:lvl w:ilvl="8" w:tplc="0419001B" w:tentative="1">
+      <w:start w:val="1"/>
+      <w:numFmt w:val="lowerRoman"/>
+      <w:lvlText w:val="%9."/>
+      <w:lvlJc w:val="right"/>
+      <w:pPr>
+        <w:ind w:left="6480" w:hanging="180"/>
+      </w:pPr>
+    </w:lvl>
+  </w:abstractNum>
+  <w:abstractNum w:abstractNumId="2" w15:restartNumberingAfterBreak="0">
+    <w:nsid w:val="1F7A5458"/>
+    <w:multiLevelType w:val="hybridMultilevel"/>
+    <w:tmpl w:val="70C80826"/>
+    <w:lvl w:ilvl="0" w:tplc="04190019">
+      <w:start w:val="1"/>
+      <w:numFmt w:val="lowerLetter"/>
+      <w:lvlText w:val="%1."/>
+      <w:lvlJc w:val="left"/>
+      <w:pPr>
+        <w:ind w:left="720" w:hanging="360"/>
+      </w:pPr>
+      <w:rPr>
+        <w:rFonts w:hint="default"/>
+      </w:rPr>
+    </w:lvl>
+    <w:lvl w:ilvl="1" w:tplc="04190019" w:tentative="1">
+      <w:start w:val="1"/>
+      <w:numFmt w:val="lowerLetter"/>
+      <w:lvlText w:val="%2."/>
+      <w:lvlJc w:val="left"/>
+      <w:pPr>
+        <w:ind w:left="1440" w:hanging="360"/>
+      </w:pPr>
+    </w:lvl>
+    <w:lvl w:ilvl="2" w:tplc="0419001B" w:tentative="1">
+      <w:start w:val="1"/>
+      <w:numFmt w:val="lowerRoman"/>
+      <w:lvlText w:val="%3."/>
+      <w:lvlJc w:val="right"/>
+      <w:pPr>
+        <w:ind w:left="2160" w:hanging="180"/>
+      </w:pPr>
+    </w:lvl>
+    <w:lvl w:ilvl="3" w:tplc="0419000F" w:tentative="1">
+      <w:start w:val="1"/>
+      <w:numFmt w:val="decimal"/>
+      <w:lvlText w:val="%4."/>
+      <w:lvlJc w:val="left"/>
+      <w:pPr>
+        <w:ind w:left="2880" w:hanging="360"/>
+      </w:pPr>
+    </w:lvl>
+    <w:lvl w:ilvl="4" w:tplc="04190019" w:tentative="1">
+      <w:start w:val="1"/>
+      <w:numFmt w:val="lowerLetter"/>
+      <w:lvlText w:val="%5."/>
+      <w:lvlJc w:val="left"/>
+      <w:pPr>
+        <w:ind w:left="3600" w:hanging="360"/>
+      </w:pPr>
+    </w:lvl>
+    <w:lvl w:ilvl="5" w:tplc="0419001B" w:tentative="1">
+      <w:start w:val="1"/>
+      <w:numFmt w:val="lowerRoman"/>
+      <w:lvlText w:val="%6."/>
+      <w:lvlJc w:val="right"/>
+      <w:pPr>
+        <w:ind w:left="4320" w:hanging="180"/>
+      </w:pPr>
+    </w:lvl>
+    <w:lvl w:ilvl="6" w:tplc="0419000F" w:tentative="1">
+      <w:start w:val="1"/>
+      <w:numFmt w:val="decimal"/>
+      <w:lvlText w:val="%7."/>
+      <w:lvlJc w:val="left"/>
+      <w:pPr>
+        <w:ind w:left="5040" w:hanging="360"/>
+      </w:pPr>
+    </w:lvl>
+    <w:lvl w:ilvl="7" w:tplc="04190019" w:tentative="1">
+      <w:start w:val="1"/>
+      <w:numFmt w:val="lowerLetter"/>
+      <w:lvlText w:val="%8."/>
+      <w:lvlJc w:val="left"/>
+      <w:pPr>
+        <w:ind w:left="5760" w:hanging="360"/>
+      </w:pPr>
+    </w:lvl>
+    <w:lvl w:ilvl="8" w:tplc="0419001B" w:tentative="1">
+      <w:start w:val="1"/>
+      <w:numFmt w:val="lowerRoman"/>
+      <w:lvlText w:val="%9."/>
+      <w:lvlJc w:val="right"/>
+      <w:pPr>
+        <w:ind w:left="6480" w:hanging="180"/>
+      </w:pPr>
+    </w:lvl>
+  </w:abstractNum>
+  <w:abstractNum w:abstractNumId="3" w15:restartNumberingAfterBreak="0">
     <w:nsid w:val="1FF11116"/>
     <w:multiLevelType w:val="multilevel"/>
     <w:tmpl w:val="57D647AE"/>
@@ -10569,7 +10987,7 @@
       </w:rPr>
     </w:lvl>
   </w:abstractNum>
-  <w:abstractNum w:abstractNumId="2" w15:restartNumberingAfterBreak="0">
+  <w:abstractNum w:abstractNumId="4" w15:restartNumberingAfterBreak="0">
     <w:nsid w:val="2A192A46"/>
     <w:multiLevelType w:val="hybridMultilevel"/>
     <w:tmpl w:val="1C683290"/>
@@ -10658,7 +11076,7 @@
       </w:pPr>
     </w:lvl>
   </w:abstractNum>
-  <w:abstractNum w:abstractNumId="3" w15:restartNumberingAfterBreak="0">
+  <w:abstractNum w:abstractNumId="5" w15:restartNumberingAfterBreak="0">
     <w:nsid w:val="45EA68C7"/>
     <w:multiLevelType w:val="multilevel"/>
     <w:tmpl w:val="B09A82F6"/>
@@ -10789,7 +11207,7 @@
       </w:rPr>
     </w:lvl>
   </w:abstractNum>
-  <w:abstractNum w:abstractNumId="4" w15:restartNumberingAfterBreak="0">
+  <w:abstractNum w:abstractNumId="6" w15:restartNumberingAfterBreak="0">
     <w:nsid w:val="470313F2"/>
     <w:multiLevelType w:val="hybridMultilevel"/>
     <w:tmpl w:val="809EA596"/>
@@ -10878,7 +11296,7 @@
       </w:pPr>
     </w:lvl>
   </w:abstractNum>
-  <w:abstractNum w:abstractNumId="5" w15:restartNumberingAfterBreak="0">
+  <w:abstractNum w:abstractNumId="7" w15:restartNumberingAfterBreak="0">
     <w:nsid w:val="49D95777"/>
     <w:multiLevelType w:val="multilevel"/>
     <w:tmpl w:val="62861D9A"/>
@@ -11009,7 +11427,7 @@
       </w:rPr>
     </w:lvl>
   </w:abstractNum>
-  <w:abstractNum w:abstractNumId="6" w15:restartNumberingAfterBreak="0">
+  <w:abstractNum w:abstractNumId="8" w15:restartNumberingAfterBreak="0">
     <w:nsid w:val="4FBF2807"/>
     <w:multiLevelType w:val="hybridMultilevel"/>
     <w:tmpl w:val="57D4C09E"/>
@@ -11098,7 +11516,7 @@
       </w:pPr>
     </w:lvl>
   </w:abstractNum>
-  <w:abstractNum w:abstractNumId="7" w15:restartNumberingAfterBreak="0">
+  <w:abstractNum w:abstractNumId="9" w15:restartNumberingAfterBreak="0">
     <w:nsid w:val="6881619B"/>
     <w:multiLevelType w:val="multilevel"/>
     <w:tmpl w:val="85488C24"/>
@@ -11247,7 +11665,7 @@
       </w:rPr>
     </w:lvl>
   </w:abstractNum>
-  <w:abstractNum w:abstractNumId="8" w15:restartNumberingAfterBreak="0">
+  <w:abstractNum w:abstractNumId="10" w15:restartNumberingAfterBreak="0">
     <w:nsid w:val="79225D59"/>
     <w:multiLevelType w:val="multilevel"/>
     <w:tmpl w:val="C3869116"/>
@@ -11361,31 +11779,37 @@
     </w:lvl>
   </w:abstractNum>
   <w:num w:numId="1" w16cid:durableId="1964145705">
-    <w:abstractNumId w:val="3"/>
+    <w:abstractNumId w:val="5"/>
   </w:num>
   <w:num w:numId="2" w16cid:durableId="1782526105">
-    <w:abstractNumId w:val="5"/>
+    <w:abstractNumId w:val="7"/>
   </w:num>
   <w:num w:numId="3" w16cid:durableId="1686134861">
     <w:abstractNumId w:val="0"/>
   </w:num>
   <w:num w:numId="4" w16cid:durableId="1456174422">
-    <w:abstractNumId w:val="1"/>
+    <w:abstractNumId w:val="3"/>
   </w:num>
   <w:num w:numId="5" w16cid:durableId="781269410">
+    <w:abstractNumId w:val="10"/>
+  </w:num>
+  <w:num w:numId="6" w16cid:durableId="1634293188">
+    <w:abstractNumId w:val="9"/>
+  </w:num>
+  <w:num w:numId="7" w16cid:durableId="897475094">
+    <w:abstractNumId w:val="4"/>
+  </w:num>
+  <w:num w:numId="8" w16cid:durableId="1732268248">
     <w:abstractNumId w:val="8"/>
   </w:num>
-  <w:num w:numId="6" w16cid:durableId="1634293188">
-    <w:abstractNumId w:val="7"/>
+  <w:num w:numId="9" w16cid:durableId="1144617889">
+    <w:abstractNumId w:val="6"/>
   </w:num>
-  <w:num w:numId="7" w16cid:durableId="897475094">
+  <w:num w:numId="10" w16cid:durableId="743375662">
     <w:abstractNumId w:val="2"/>
   </w:num>
-  <w:num w:numId="8" w16cid:durableId="1732268248">
-    <w:abstractNumId w:val="6"/>
-  </w:num>
-  <w:num w:numId="9" w16cid:durableId="1144617889">
-    <w:abstractNumId w:val="4"/>
+  <w:num w:numId="11" w16cid:durableId="312682840">
+    <w:abstractNumId w:val="1"/>
   </w:num>
 </w:numbering>
 </file>

</xml_diff>